<commit_message>
Primitive vs non primitive, code contracts, and some code examples from ChatGPT
</commit_message>
<xml_diff>
--- a/.NET Framework.docx
+++ b/.NET Framework.docx
@@ -18,6 +18,31 @@
         </w:rPr>
         <w:t>.NET Framework</w:t>
       </w:r>
+      <w:r>
+        <w:rPr>
+          <w:sz w:val="28"/>
+          <w:szCs w:val="28"/>
+          <w:lang w:val="en-US"/>
+        </w:rPr>
+        <w:t xml:space="preserve"> </w:t>
+      </w:r>
+      <w:r>
+        <w:rPr>
+          <w:rFonts w:cstheme="minorHAnsi"/>
+          <w:sz w:val="28"/>
+          <w:szCs w:val="28"/>
+          <w:lang w:val="en-US"/>
+        </w:rPr>
+        <w:t>€</w:t>
+      </w:r>
+      <w:r>
+        <w:rPr>
+          <w:sz w:val="28"/>
+          <w:szCs w:val="28"/>
+          <w:lang w:val="en-US"/>
+        </w:rPr>
+        <w:t xml:space="preserve"> </w:t>
+      </w:r>
     </w:p>
     <w:p>
       <w:pPr>
@@ -170,12 +195,6 @@
           <w:lang w:val="en-US"/>
         </w:rPr>
       </w:pPr>
-      <w:r>
-        <w:rPr>
-          <w:lang w:val="en-US"/>
-        </w:rPr>
-        <w:t>Z</w:t>
-      </w:r>
     </w:p>
     <w:p>
       <w:pPr>
@@ -199,6 +218,23 @@
           <w:lang w:val="en-US"/>
         </w:rPr>
         <w:t>Managed vs Native:</w:t>
+      </w:r>
+      <w:r>
+        <w:rPr>
+          <w:sz w:val="28"/>
+          <w:szCs w:val="28"/>
+          <w:lang w:val="en-US"/>
+        </w:rPr>
+        <w:t xml:space="preserve"> </w:t>
+      </w:r>
+      <w:r>
+        <w:rPr>
+          <w:rFonts w:cstheme="minorHAnsi"/>
+          <w:sz w:val="28"/>
+          <w:szCs w:val="28"/>
+          <w:lang w:val="en-US"/>
+        </w:rPr>
+        <w:t>€</w:t>
       </w:r>
     </w:p>
     <w:p>
@@ -356,6 +392,23 @@
         </w:rPr>
         <w:t>What is a runtime?</w:t>
       </w:r>
+      <w:r>
+        <w:rPr>
+          <w:sz w:val="28"/>
+          <w:szCs w:val="28"/>
+          <w:lang w:val="en-US"/>
+        </w:rPr>
+        <w:t xml:space="preserve"> </w:t>
+      </w:r>
+      <w:r>
+        <w:rPr>
+          <w:rFonts w:cstheme="minorHAnsi"/>
+          <w:sz w:val="28"/>
+          <w:szCs w:val="28"/>
+          <w:lang w:val="en-US"/>
+        </w:rPr>
+        <w:t>€</w:t>
+      </w:r>
     </w:p>
     <w:p>
       <w:pPr>
@@ -425,11 +478,39 @@
           <w:lang w:val="en-US"/>
         </w:rPr>
       </w:pPr>
-      <w:r>
-        <w:rPr>
+    </w:p>
+    <w:p>
+      <w:pPr>
+        <w:rPr>
+          <w:sz w:val="28"/>
+          <w:szCs w:val="28"/>
+          <w:lang w:val="en-US"/>
+        </w:rPr>
+      </w:pPr>
+      <w:r>
+        <w:rPr>
+          <w:sz w:val="28"/>
+          <w:szCs w:val="28"/>
           <w:lang w:val="en-US"/>
         </w:rPr>
         <w:t>How C# code is compiled:</w:t>
+      </w:r>
+      <w:r>
+        <w:rPr>
+          <w:sz w:val="28"/>
+          <w:szCs w:val="28"/>
+          <w:lang w:val="en-US"/>
+        </w:rPr>
+        <w:t xml:space="preserve"> </w:t>
+      </w:r>
+      <w:r>
+        <w:rPr>
+          <w:rFonts w:cstheme="minorHAnsi"/>
+          <w:sz w:val="28"/>
+          <w:szCs w:val="28"/>
+          <w:lang w:val="en-US"/>
+        </w:rPr>
+        <w:t>€</w:t>
       </w:r>
     </w:p>
     <w:p>
@@ -619,6 +700,7 @@
         <w:rPr>
           <w:lang w:val="en-US"/>
         </w:rPr>
+        <w:lastRenderedPageBreak/>
         <w:t xml:space="preserve">MSIL and native code are both binary but different types of binary. MSIL are run using the .NET runtime regardless of any OS but native code </w:t>
       </w:r>
       <w:r>
@@ -657,7 +739,6 @@
         <w:rPr>
           <w:lang w:val="en-US"/>
         </w:rPr>
-        <w:lastRenderedPageBreak/>
         <w:t>If we were to include other files in the created assembly, like images or data files, just add them to your project and they will be automatically included in the assembly when its built.</w:t>
       </w:r>
     </w:p>
@@ -744,14 +825,35 @@
     <w:p>
       <w:pPr>
         <w:rPr>
-          <w:lang w:val="en-US"/>
-        </w:rPr>
-      </w:pPr>
-      <w:r>
-        <w:rPr>
+          <w:sz w:val="28"/>
+          <w:szCs w:val="28"/>
+          <w:lang w:val="en-US"/>
+        </w:rPr>
+      </w:pPr>
+      <w:r>
+        <w:rPr>
+          <w:sz w:val="28"/>
+          <w:szCs w:val="28"/>
           <w:lang w:val="en-US"/>
         </w:rPr>
         <w:t>Build vs compile:</w:t>
+      </w:r>
+      <w:r>
+        <w:rPr>
+          <w:sz w:val="28"/>
+          <w:szCs w:val="28"/>
+          <w:lang w:val="en-US"/>
+        </w:rPr>
+        <w:t xml:space="preserve"> </w:t>
+      </w:r>
+      <w:r>
+        <w:rPr>
+          <w:rFonts w:cstheme="minorHAnsi"/>
+          <w:sz w:val="28"/>
+          <w:szCs w:val="28"/>
+          <w:lang w:val="en-US"/>
+        </w:rPr>
+        <w:t>€</w:t>
       </w:r>
     </w:p>
     <w:p>
@@ -801,14 +903,35 @@
     <w:p>
       <w:pPr>
         <w:rPr>
-          <w:lang w:val="en-US"/>
-        </w:rPr>
-      </w:pPr>
-      <w:r>
-        <w:rPr>
+          <w:sz w:val="28"/>
+          <w:szCs w:val="28"/>
+          <w:lang w:val="en-US"/>
+        </w:rPr>
+      </w:pPr>
+      <w:r>
+        <w:rPr>
+          <w:sz w:val="28"/>
+          <w:szCs w:val="28"/>
           <w:lang w:val="en-US"/>
         </w:rPr>
         <w:t>Library vs package:</w:t>
+      </w:r>
+      <w:r>
+        <w:rPr>
+          <w:sz w:val="28"/>
+          <w:szCs w:val="28"/>
+          <w:lang w:val="en-US"/>
+        </w:rPr>
+        <w:t xml:space="preserve"> </w:t>
+      </w:r>
+      <w:r>
+        <w:rPr>
+          <w:rFonts w:cstheme="minorHAnsi"/>
+          <w:sz w:val="28"/>
+          <w:szCs w:val="28"/>
+          <w:lang w:val="en-US"/>
+        </w:rPr>
+        <w:t>€</w:t>
       </w:r>
     </w:p>
     <w:p>
@@ -923,14 +1046,75 @@
     <w:p>
       <w:pPr>
         <w:rPr>
-          <w:lang w:val="en-US"/>
-        </w:rPr>
-      </w:pPr>
-      <w:r>
-        <w:rPr>
-          <w:lang w:val="en-US"/>
-        </w:rPr>
-        <w:t>What is a contract in C#:</w:t>
+          <w:sz w:val="28"/>
+          <w:szCs w:val="28"/>
+          <w:lang w:val="en-US"/>
+        </w:rPr>
+      </w:pPr>
+      <w:r>
+        <w:rPr>
+          <w:sz w:val="28"/>
+          <w:szCs w:val="28"/>
+          <w:lang w:val="en-US"/>
+        </w:rPr>
+        <w:t xml:space="preserve">What </w:t>
+      </w:r>
+      <w:r>
+        <w:rPr>
+          <w:sz w:val="28"/>
+          <w:szCs w:val="28"/>
+          <w:lang w:val="en-US"/>
+        </w:rPr>
+        <w:t>is</w:t>
+      </w:r>
+      <w:r>
+        <w:rPr>
+          <w:sz w:val="28"/>
+          <w:szCs w:val="28"/>
+          <w:lang w:val="en-US"/>
+        </w:rPr>
+        <w:t xml:space="preserve"> </w:t>
+      </w:r>
+      <w:r>
+        <w:rPr>
+          <w:sz w:val="28"/>
+          <w:szCs w:val="28"/>
+          <w:lang w:val="en-US"/>
+        </w:rPr>
+        <w:t xml:space="preserve">a </w:t>
+      </w:r>
+      <w:r>
+        <w:rPr>
+          <w:sz w:val="28"/>
+          <w:szCs w:val="28"/>
+          <w:lang w:val="en-US"/>
+        </w:rPr>
+        <w:t xml:space="preserve">code </w:t>
+      </w:r>
+      <w:r>
+        <w:rPr>
+          <w:sz w:val="28"/>
+          <w:szCs w:val="28"/>
+          <w:lang w:val="en-US"/>
+        </w:rPr>
+        <w:t>contract in C#:</w:t>
+      </w:r>
+      <w:r>
+        <w:rPr>
+          <w:sz w:val="28"/>
+          <w:szCs w:val="28"/>
+          <w:lang w:val="en-US"/>
+        </w:rPr>
+        <w:t xml:space="preserve"> </w:t>
+      </w:r>
+      <w:r>
+        <w:rPr>
+          <w:rFonts w:cstheme="minorHAnsi"/>
+          <w:sz w:val="28"/>
+          <w:szCs w:val="28"/>
+          <w:lang w:val="en-US"/>
+        </w:rPr>
+        <w:t>€</w:t>
       </w:r>
     </w:p>
     <w:p>
@@ -939,6 +1123,331 @@
         <w:numPr>
           <w:ilvl w:val="0"/>
           <w:numId w:val="6"/>
+        </w:numPr>
+        <w:rPr>
+          <w:lang w:val="en-US"/>
+        </w:rPr>
+      </w:pPr>
+      <w:r>
+        <w:rPr>
+          <w:lang w:val="en-US"/>
+        </w:rPr>
+        <w:t xml:space="preserve">A way to express design-by-contract style programming, where you can specify preconditions, postconditions, and invariants for a method or class. </w:t>
+      </w:r>
+    </w:p>
+    <w:p>
+      <w:pPr>
+        <w:pStyle w:val="ListParagraph"/>
+        <w:numPr>
+          <w:ilvl w:val="1"/>
+          <w:numId w:val="6"/>
+        </w:numPr>
+        <w:rPr>
+          <w:lang w:val="en-US"/>
+        </w:rPr>
+      </w:pPr>
+      <w:r>
+        <w:rPr>
+          <w:lang w:val="en-US"/>
+        </w:rPr>
+        <w:t xml:space="preserve">Helpful for debugging </w:t>
+      </w:r>
+    </w:p>
+    <w:p>
+      <w:pPr>
+        <w:pStyle w:val="ListParagraph"/>
+        <w:numPr>
+          <w:ilvl w:val="1"/>
+          <w:numId w:val="6"/>
+        </w:numPr>
+        <w:rPr>
+          <w:lang w:val="en-US"/>
+        </w:rPr>
+      </w:pPr>
+      <w:r>
+        <w:rPr>
+          <w:lang w:val="en-US"/>
+        </w:rPr>
+        <w:t xml:space="preserve">Invariants are conditions that must always be true for a class. For instance the sum of the values of all elements in a particular data structure should always be positive. </w:t>
+      </w:r>
+    </w:p>
+    <w:p>
+      <w:pPr>
+        <w:pStyle w:val="ListParagraph"/>
+        <w:numPr>
+          <w:ilvl w:val="0"/>
+          <w:numId w:val="6"/>
+        </w:numPr>
+        <w:rPr>
+          <w:lang w:val="en-US"/>
+        </w:rPr>
+      </w:pPr>
+      <w:r>
+        <w:rPr>
+          <w:lang w:val="en-US"/>
+        </w:rPr>
+        <w:t xml:space="preserve">Data contracts: specifies the format and structure of data that is transmitted between two parties, such as between client and server. </w:t>
+      </w:r>
+    </w:p>
+    <w:p>
+      <w:pPr>
+        <w:pStyle w:val="ListParagraph"/>
+        <w:numPr>
+          <w:ilvl w:val="0"/>
+          <w:numId w:val="6"/>
+        </w:numPr>
+        <w:rPr>
+          <w:lang w:val="en-US"/>
+        </w:rPr>
+      </w:pPr>
+      <w:r>
+        <w:rPr>
+          <w:lang w:val="en-US"/>
+        </w:rPr>
+        <w:t>Service contracts: Specifies the operations that a service can perform and the data that is can exchange with client</w:t>
+      </w:r>
+      <w:r>
+        <w:rPr>
+          <w:lang w:val="en-US"/>
+        </w:rPr>
+        <w:t xml:space="preserve">s. </w:t>
+      </w:r>
+      <w:r>
+        <w:rPr>
+          <w:lang w:val="en-US"/>
+        </w:rPr>
+        <w:t xml:space="preserve"> </w:t>
+      </w:r>
+    </w:p>
+    <w:p>
+      <w:pPr>
+        <w:pStyle w:val="ListParagraph"/>
+        <w:numPr>
+          <w:ilvl w:val="0"/>
+          <w:numId w:val="6"/>
+        </w:numPr>
+        <w:rPr>
+          <w:lang w:val="en-US"/>
+        </w:rPr>
+      </w:pPr>
+      <w:r>
+        <w:rPr>
+          <w:lang w:val="en-US"/>
+        </w:rPr>
+        <w:t xml:space="preserve">Message contracts: Specifies the structure of messages between a client and a service. </w:t>
+      </w:r>
+    </w:p>
+    <w:p>
+      <w:pPr>
+        <w:rPr>
+          <w:lang w:val="en-US"/>
+        </w:rPr>
+      </w:pPr>
+    </w:p>
+    <w:p>
+      <w:pPr>
+        <w:rPr>
+          <w:lang w:val="en-US"/>
+        </w:rPr>
+      </w:pPr>
+      <w:r>
+        <w:rPr>
+          <w:sz w:val="28"/>
+          <w:szCs w:val="28"/>
+          <w:lang w:val="en-US"/>
+        </w:rPr>
+        <w:t>Primitive and non-primitive types:</w:t>
+      </w:r>
+      <w:r>
+        <w:rPr>
+          <w:sz w:val="28"/>
+          <w:szCs w:val="28"/>
+          <w:lang w:val="en-US"/>
+        </w:rPr>
+        <w:t xml:space="preserve"> </w:t>
+      </w:r>
+      <w:r>
+        <w:rPr>
+          <w:rFonts w:cstheme="minorHAnsi"/>
+          <w:sz w:val="28"/>
+          <w:szCs w:val="28"/>
+          <w:lang w:val="en-US"/>
+        </w:rPr>
+        <w:t>€</w:t>
+      </w:r>
+    </w:p>
+    <w:p>
+      <w:pPr>
+        <w:pStyle w:val="ListParagraph"/>
+        <w:numPr>
+          <w:ilvl w:val="0"/>
+          <w:numId w:val="10"/>
+        </w:numPr>
+        <w:rPr>
+          <w:lang w:val="en-US"/>
+        </w:rPr>
+      </w:pPr>
+      <w:r>
+        <w:rPr>
+          <w:lang w:val="en-US"/>
+        </w:rPr>
+        <w:t xml:space="preserve">Examples of primitive: int, long, short, </w:t>
+      </w:r>
+      <w:proofErr w:type="spellStart"/>
+      <w:r>
+        <w:rPr>
+          <w:lang w:val="en-US"/>
+        </w:rPr>
+        <w:t>uint</w:t>
+      </w:r>
+      <w:proofErr w:type="spellEnd"/>
+      <w:r>
+        <w:rPr>
+          <w:lang w:val="en-US"/>
+        </w:rPr>
+        <w:t xml:space="preserve">, </w:t>
+      </w:r>
+      <w:proofErr w:type="spellStart"/>
+      <w:r>
+        <w:rPr>
+          <w:lang w:val="en-US"/>
+        </w:rPr>
+        <w:t>ulong</w:t>
+      </w:r>
+      <w:proofErr w:type="spellEnd"/>
+      <w:r>
+        <w:rPr>
+          <w:lang w:val="en-US"/>
+        </w:rPr>
+        <w:t xml:space="preserve">, </w:t>
+      </w:r>
+      <w:proofErr w:type="spellStart"/>
+      <w:r>
+        <w:rPr>
+          <w:lang w:val="en-US"/>
+        </w:rPr>
+        <w:t>ushort</w:t>
+      </w:r>
+      <w:proofErr w:type="spellEnd"/>
+      <w:r>
+        <w:rPr>
+          <w:lang w:val="en-US"/>
+        </w:rPr>
+        <w:t xml:space="preserve">, decimal, </w:t>
+      </w:r>
+      <w:proofErr w:type="spellStart"/>
+      <w:r>
+        <w:rPr>
+          <w:lang w:val="en-US"/>
+        </w:rPr>
+        <w:t>etc</w:t>
+      </w:r>
+      <w:proofErr w:type="spellEnd"/>
+    </w:p>
+    <w:p>
+      <w:pPr>
+        <w:pStyle w:val="ListParagraph"/>
+        <w:numPr>
+          <w:ilvl w:val="0"/>
+          <w:numId w:val="10"/>
+        </w:numPr>
+        <w:rPr>
+          <w:lang w:val="en-US"/>
+        </w:rPr>
+      </w:pPr>
+      <w:r>
+        <w:rPr>
+          <w:lang w:val="en-US"/>
+        </w:rPr>
+        <w:t xml:space="preserve">Examples of non-primitive: arrays, classes, </w:t>
+      </w:r>
+      <w:proofErr w:type="spellStart"/>
+      <w:r>
+        <w:rPr>
+          <w:lang w:val="en-US"/>
+        </w:rPr>
+        <w:t>enums</w:t>
+      </w:r>
+      <w:proofErr w:type="spellEnd"/>
+      <w:r>
+        <w:rPr>
+          <w:lang w:val="en-US"/>
+        </w:rPr>
+        <w:t>, interfaces, strings</w:t>
+      </w:r>
+      <w:r>
+        <w:rPr>
+          <w:lang w:val="en-US"/>
+        </w:rPr>
+        <w:t xml:space="preserve">, structs </w:t>
+      </w:r>
+    </w:p>
+    <w:p>
+      <w:pPr>
+        <w:pStyle w:val="ListParagraph"/>
+        <w:numPr>
+          <w:ilvl w:val="0"/>
+          <w:numId w:val="10"/>
+        </w:numPr>
+        <w:rPr>
+          <w:lang w:val="en-US"/>
+        </w:rPr>
+      </w:pPr>
+      <w:r>
+        <w:rPr>
+          <w:lang w:val="en-US"/>
+        </w:rPr>
+        <w:t xml:space="preserve">Non-primitive types can be constructed from primitive types </w:t>
+      </w:r>
+    </w:p>
+    <w:p>
+      <w:pPr>
+        <w:rPr>
+          <w:lang w:val="en-US"/>
+        </w:rPr>
+      </w:pPr>
+    </w:p>
+    <w:p>
+      <w:pPr>
+        <w:rPr>
+          <w:sz w:val="28"/>
+          <w:szCs w:val="28"/>
+          <w:lang w:val="en-US"/>
+        </w:rPr>
+      </w:pPr>
+      <w:r>
+        <w:rPr>
+          <w:sz w:val="28"/>
+          <w:szCs w:val="28"/>
+          <w:lang w:val="en-US"/>
+        </w:rPr>
+        <w:lastRenderedPageBreak/>
+        <w:t>What are attributes in C#:</w:t>
+      </w:r>
+      <w:r>
+        <w:rPr>
+          <w:sz w:val="28"/>
+          <w:szCs w:val="28"/>
+          <w:lang w:val="en-US"/>
+        </w:rPr>
+        <w:t xml:space="preserve"> </w:t>
+      </w:r>
+      <w:r>
+        <w:rPr>
+          <w:rFonts w:cstheme="minorHAnsi"/>
+          <w:sz w:val="28"/>
+          <w:szCs w:val="28"/>
+          <w:lang w:val="en-US"/>
+        </w:rPr>
+        <w:t>€</w:t>
+      </w:r>
+    </w:p>
+    <w:p>
+      <w:pPr>
+        <w:pStyle w:val="ListParagraph"/>
+        <w:numPr>
+          <w:ilvl w:val="0"/>
+          <w:numId w:val="9"/>
         </w:numPr>
         <w:rPr>
           <w:lang w:val="en-US"/>
@@ -958,6 +1467,95 @@
 <file path=word/numbering.xml><?xml version="1.0" encoding="utf-8"?>
 <w:numbering xmlns:wpc="http://schemas.microsoft.com/office/word/2010/wordprocessingCanvas" xmlns:cx="http://schemas.microsoft.com/office/drawing/2014/chartex" xmlns:cx1="http://schemas.microsoft.com/office/drawing/2015/9/8/chartex" xmlns:cx2="http://schemas.microsoft.com/office/drawing/2015/10/21/chartex" xmlns:cx3="http://schemas.microsoft.com/office/drawing/2016/5/9/chartex" xmlns:cx4="http://schemas.microsoft.com/office/drawing/2016/5/10/chartex" xmlns:cx5="http://schemas.microsoft.com/office/drawing/2016/5/11/chartex" xmlns:cx6="http://schemas.microsoft.com/office/drawing/2016/5/12/chartex" xmlns:cx7="http://schemas.microsoft.com/office/drawing/2016/5/13/chartex" xmlns:cx8="http://schemas.microsoft.com/office/drawing/2016/5/14/chartex" xmlns:mc="http://schemas.openxmlformats.org/markup-compatibility/2006" xmlns:aink="http://schemas.microsoft.com/office/drawing/2016/ink" xmlns:am3d="http://schemas.microsoft.com/office/drawing/2017/model3d" xmlns:o="urn:schemas-microsoft-com:office:office" xmlns:oel="http://schemas.microsoft.com/office/2019/extlst" xmlns:r="http://schemas.openxmlformats.org/officeDocument/2006/relationships" xmlns:m="http://schemas.openxmlformats.org/officeDocument/2006/math" xmlns:v="urn:schemas-microsoft-com:vml" xmlns:wp14="http://schemas.microsoft.com/office/word/2010/wordprocessingDrawing" xmlns:wp="http://schemas.openxmlformats.org/drawingml/2006/wordprocessingDrawing" xmlns:w10="urn:schemas-microsoft-com:office:word" xmlns:w="http://schemas.openxmlformats.org/wordprocessingml/2006/main" xmlns:w14="http://schemas.microsoft.com/office/word/2010/wordml" xmlns:w15="http://schemas.microsoft.com/office/word/2012/wordml" xmlns:w16cex="http://schemas.microsoft.com/office/word/2018/wordml/cex" xmlns:w16cid="http://schemas.microsoft.com/office/word/2016/wordml/cid" xmlns:w16="http://schemas.microsoft.com/office/word/2018/wordml" xmlns:w16sdtdh="http://schemas.microsoft.com/office/word/2020/wordml/sdtdatahash" xmlns:w16se="http://schemas.microsoft.com/office/word/2015/wordml/symex" xmlns:wpg="http://schemas.microsoft.com/office/word/2010/wordprocessingGroup" xmlns:wpi="http://schemas.microsoft.com/office/word/2010/wordprocessingInk" xmlns:wne="http://schemas.microsoft.com/office/word/2006/wordml" xmlns:wps="http://schemas.microsoft.com/office/word/2010/wordprocessingShape" mc:Ignorable="w14 w15 w16se w16cid w16 w16cex w16sdtdh wp14">
   <w:abstractNum w:abstractNumId="0" w15:restartNumberingAfterBreak="0">
+    <w:nsid w:val="16533499"/>
+    <w:multiLevelType w:val="hybridMultilevel"/>
+    <w:tmpl w:val="EA36B186"/>
+    <w:lvl w:ilvl="0" w:tplc="44090011">
+      <w:start w:val="1"/>
+      <w:numFmt w:val="decimal"/>
+      <w:lvlText w:val="%1)"/>
+      <w:lvlJc w:val="left"/>
+      <w:pPr>
+        <w:ind w:left="720" w:hanging="360"/>
+      </w:pPr>
+      <w:rPr>
+        <w:rFonts w:hint="default"/>
+      </w:rPr>
+    </w:lvl>
+    <w:lvl w:ilvl="1" w:tplc="44090019" w:tentative="1">
+      <w:start w:val="1"/>
+      <w:numFmt w:val="lowerLetter"/>
+      <w:lvlText w:val="%2."/>
+      <w:lvlJc w:val="left"/>
+      <w:pPr>
+        <w:ind w:left="1440" w:hanging="360"/>
+      </w:pPr>
+    </w:lvl>
+    <w:lvl w:ilvl="2" w:tplc="4409001B" w:tentative="1">
+      <w:start w:val="1"/>
+      <w:numFmt w:val="lowerRoman"/>
+      <w:lvlText w:val="%3."/>
+      <w:lvlJc w:val="right"/>
+      <w:pPr>
+        <w:ind w:left="2160" w:hanging="180"/>
+      </w:pPr>
+    </w:lvl>
+    <w:lvl w:ilvl="3" w:tplc="4409000F" w:tentative="1">
+      <w:start w:val="1"/>
+      <w:numFmt w:val="decimal"/>
+      <w:lvlText w:val="%4."/>
+      <w:lvlJc w:val="left"/>
+      <w:pPr>
+        <w:ind w:left="2880" w:hanging="360"/>
+      </w:pPr>
+    </w:lvl>
+    <w:lvl w:ilvl="4" w:tplc="44090019" w:tentative="1">
+      <w:start w:val="1"/>
+      <w:numFmt w:val="lowerLetter"/>
+      <w:lvlText w:val="%5."/>
+      <w:lvlJc w:val="left"/>
+      <w:pPr>
+        <w:ind w:left="3600" w:hanging="360"/>
+      </w:pPr>
+    </w:lvl>
+    <w:lvl w:ilvl="5" w:tplc="4409001B" w:tentative="1">
+      <w:start w:val="1"/>
+      <w:numFmt w:val="lowerRoman"/>
+      <w:lvlText w:val="%6."/>
+      <w:lvlJc w:val="right"/>
+      <w:pPr>
+        <w:ind w:left="4320" w:hanging="180"/>
+      </w:pPr>
+    </w:lvl>
+    <w:lvl w:ilvl="6" w:tplc="4409000F" w:tentative="1">
+      <w:start w:val="1"/>
+      <w:numFmt w:val="decimal"/>
+      <w:lvlText w:val="%7."/>
+      <w:lvlJc w:val="left"/>
+      <w:pPr>
+        <w:ind w:left="5040" w:hanging="360"/>
+      </w:pPr>
+    </w:lvl>
+    <w:lvl w:ilvl="7" w:tplc="44090019" w:tentative="1">
+      <w:start w:val="1"/>
+      <w:numFmt w:val="lowerLetter"/>
+      <w:lvlText w:val="%8."/>
+      <w:lvlJc w:val="left"/>
+      <w:pPr>
+        <w:ind w:left="5760" w:hanging="360"/>
+      </w:pPr>
+    </w:lvl>
+    <w:lvl w:ilvl="8" w:tplc="4409001B" w:tentative="1">
+      <w:start w:val="1"/>
+      <w:numFmt w:val="lowerRoman"/>
+      <w:lvlText w:val="%9."/>
+      <w:lvlJc w:val="right"/>
+      <w:pPr>
+        <w:ind w:left="6480" w:hanging="180"/>
+      </w:pPr>
+    </w:lvl>
+  </w:abstractNum>
+  <w:abstractNum w:abstractNumId="1" w15:restartNumberingAfterBreak="0">
     <w:nsid w:val="2D8F13CB"/>
     <w:multiLevelType w:val="hybridMultilevel"/>
     <w:tmpl w:val="8FC89150"/>
@@ -1046,7 +1644,7 @@
       </w:pPr>
     </w:lvl>
   </w:abstractNum>
-  <w:abstractNum w:abstractNumId="1" w15:restartNumberingAfterBreak="0">
+  <w:abstractNum w:abstractNumId="2" w15:restartNumberingAfterBreak="0">
     <w:nsid w:val="37A60CFB"/>
     <w:multiLevelType w:val="hybridMultilevel"/>
     <w:tmpl w:val="8668C5E4"/>
@@ -1135,7 +1733,7 @@
       </w:pPr>
     </w:lvl>
   </w:abstractNum>
-  <w:abstractNum w:abstractNumId="2" w15:restartNumberingAfterBreak="0">
+  <w:abstractNum w:abstractNumId="3" w15:restartNumberingAfterBreak="0">
     <w:nsid w:val="394F5CD4"/>
     <w:multiLevelType w:val="hybridMultilevel"/>
     <w:tmpl w:val="4352FCEA"/>
@@ -1224,7 +1822,7 @@
       </w:pPr>
     </w:lvl>
   </w:abstractNum>
-  <w:abstractNum w:abstractNumId="3" w15:restartNumberingAfterBreak="0">
+  <w:abstractNum w:abstractNumId="4" w15:restartNumberingAfterBreak="0">
     <w:nsid w:val="44287E68"/>
     <w:multiLevelType w:val="hybridMultilevel"/>
     <w:tmpl w:val="8F4CD172"/>
@@ -1313,7 +1911,7 @@
       </w:pPr>
     </w:lvl>
   </w:abstractNum>
-  <w:abstractNum w:abstractNumId="4" w15:restartNumberingAfterBreak="0">
+  <w:abstractNum w:abstractNumId="5" w15:restartNumberingAfterBreak="0">
     <w:nsid w:val="4B845AA8"/>
     <w:multiLevelType w:val="hybridMultilevel"/>
     <w:tmpl w:val="00C4C26E"/>
@@ -1402,7 +2000,7 @@
       </w:pPr>
     </w:lvl>
   </w:abstractNum>
-  <w:abstractNum w:abstractNumId="5" w15:restartNumberingAfterBreak="0">
+  <w:abstractNum w:abstractNumId="6" w15:restartNumberingAfterBreak="0">
     <w:nsid w:val="616B036F"/>
     <w:multiLevelType w:val="hybridMultilevel"/>
     <w:tmpl w:val="9A2ADB8A"/>
@@ -1418,7 +2016,7 @@
         <w:rFonts w:hint="default"/>
       </w:rPr>
     </w:lvl>
-    <w:lvl w:ilvl="1" w:tplc="44090019" w:tentative="1">
+    <w:lvl w:ilvl="1" w:tplc="44090019">
       <w:start w:val="1"/>
       <w:numFmt w:val="lowerLetter"/>
       <w:lvlText w:val="%2."/>
@@ -1491,7 +2089,7 @@
       </w:pPr>
     </w:lvl>
   </w:abstractNum>
-  <w:abstractNum w:abstractNumId="6" w15:restartNumberingAfterBreak="0">
+  <w:abstractNum w:abstractNumId="7" w15:restartNumberingAfterBreak="0">
     <w:nsid w:val="787159CC"/>
     <w:multiLevelType w:val="hybridMultilevel"/>
     <w:tmpl w:val="70F86078"/>
@@ -1580,7 +2178,7 @@
       </w:pPr>
     </w:lvl>
   </w:abstractNum>
-  <w:abstractNum w:abstractNumId="7" w15:restartNumberingAfterBreak="0">
+  <w:abstractNum w:abstractNumId="8" w15:restartNumberingAfterBreak="0">
     <w:nsid w:val="7E9E3616"/>
     <w:multiLevelType w:val="hybridMultilevel"/>
     <w:tmpl w:val="FAA40A38"/>
@@ -1669,29 +2267,124 @@
       </w:pPr>
     </w:lvl>
   </w:abstractNum>
+  <w:abstractNum w:abstractNumId="9" w15:restartNumberingAfterBreak="0">
+    <w:nsid w:val="7F37411C"/>
+    <w:multiLevelType w:val="hybridMultilevel"/>
+    <w:tmpl w:val="545A7B46"/>
+    <w:lvl w:ilvl="0" w:tplc="44090011">
+      <w:start w:val="1"/>
+      <w:numFmt w:val="decimal"/>
+      <w:lvlText w:val="%1)"/>
+      <w:lvlJc w:val="left"/>
+      <w:pPr>
+        <w:ind w:left="720" w:hanging="360"/>
+      </w:pPr>
+      <w:rPr>
+        <w:rFonts w:hint="default"/>
+      </w:rPr>
+    </w:lvl>
+    <w:lvl w:ilvl="1" w:tplc="44090019" w:tentative="1">
+      <w:start w:val="1"/>
+      <w:numFmt w:val="lowerLetter"/>
+      <w:lvlText w:val="%2."/>
+      <w:lvlJc w:val="left"/>
+      <w:pPr>
+        <w:ind w:left="1440" w:hanging="360"/>
+      </w:pPr>
+    </w:lvl>
+    <w:lvl w:ilvl="2" w:tplc="4409001B" w:tentative="1">
+      <w:start w:val="1"/>
+      <w:numFmt w:val="lowerRoman"/>
+      <w:lvlText w:val="%3."/>
+      <w:lvlJc w:val="right"/>
+      <w:pPr>
+        <w:ind w:left="2160" w:hanging="180"/>
+      </w:pPr>
+    </w:lvl>
+    <w:lvl w:ilvl="3" w:tplc="4409000F" w:tentative="1">
+      <w:start w:val="1"/>
+      <w:numFmt w:val="decimal"/>
+      <w:lvlText w:val="%4."/>
+      <w:lvlJc w:val="left"/>
+      <w:pPr>
+        <w:ind w:left="2880" w:hanging="360"/>
+      </w:pPr>
+    </w:lvl>
+    <w:lvl w:ilvl="4" w:tplc="44090019" w:tentative="1">
+      <w:start w:val="1"/>
+      <w:numFmt w:val="lowerLetter"/>
+      <w:lvlText w:val="%5."/>
+      <w:lvlJc w:val="left"/>
+      <w:pPr>
+        <w:ind w:left="3600" w:hanging="360"/>
+      </w:pPr>
+    </w:lvl>
+    <w:lvl w:ilvl="5" w:tplc="4409001B" w:tentative="1">
+      <w:start w:val="1"/>
+      <w:numFmt w:val="lowerRoman"/>
+      <w:lvlText w:val="%6."/>
+      <w:lvlJc w:val="right"/>
+      <w:pPr>
+        <w:ind w:left="4320" w:hanging="180"/>
+      </w:pPr>
+    </w:lvl>
+    <w:lvl w:ilvl="6" w:tplc="4409000F" w:tentative="1">
+      <w:start w:val="1"/>
+      <w:numFmt w:val="decimal"/>
+      <w:lvlText w:val="%7."/>
+      <w:lvlJc w:val="left"/>
+      <w:pPr>
+        <w:ind w:left="5040" w:hanging="360"/>
+      </w:pPr>
+    </w:lvl>
+    <w:lvl w:ilvl="7" w:tplc="44090019" w:tentative="1">
+      <w:start w:val="1"/>
+      <w:numFmt w:val="lowerLetter"/>
+      <w:lvlText w:val="%8."/>
+      <w:lvlJc w:val="left"/>
+      <w:pPr>
+        <w:ind w:left="5760" w:hanging="360"/>
+      </w:pPr>
+    </w:lvl>
+    <w:lvl w:ilvl="8" w:tplc="4409001B" w:tentative="1">
+      <w:start w:val="1"/>
+      <w:numFmt w:val="lowerRoman"/>
+      <w:lvlText w:val="%9."/>
+      <w:lvlJc w:val="right"/>
+      <w:pPr>
+        <w:ind w:left="6480" w:hanging="180"/>
+      </w:pPr>
+    </w:lvl>
+  </w:abstractNum>
   <w:num w:numId="1" w16cid:durableId="808086002">
+    <w:abstractNumId w:val="7"/>
+  </w:num>
+  <w:num w:numId="2" w16cid:durableId="593900708">
+    <w:abstractNumId w:val="4"/>
+  </w:num>
+  <w:num w:numId="3" w16cid:durableId="1539658922">
+    <w:abstractNumId w:val="2"/>
+  </w:num>
+  <w:num w:numId="4" w16cid:durableId="690109243">
+    <w:abstractNumId w:val="5"/>
+  </w:num>
+  <w:num w:numId="5" w16cid:durableId="1230115563">
+    <w:abstractNumId w:val="8"/>
+  </w:num>
+  <w:num w:numId="6" w16cid:durableId="1895854005">
     <w:abstractNumId w:val="6"/>
   </w:num>
-  <w:num w:numId="2" w16cid:durableId="593900708">
+  <w:num w:numId="7" w16cid:durableId="901915418">
+    <w:abstractNumId w:val="1"/>
+  </w:num>
+  <w:num w:numId="8" w16cid:durableId="955016492">
     <w:abstractNumId w:val="3"/>
   </w:num>
-  <w:num w:numId="3" w16cid:durableId="1539658922">
-    <w:abstractNumId w:val="1"/>
+  <w:num w:numId="9" w16cid:durableId="1110272991">
+    <w:abstractNumId w:val="9"/>
   </w:num>
-  <w:num w:numId="4" w16cid:durableId="690109243">
-    <w:abstractNumId w:val="4"/>
-  </w:num>
-  <w:num w:numId="5" w16cid:durableId="1230115563">
-    <w:abstractNumId w:val="7"/>
-  </w:num>
-  <w:num w:numId="6" w16cid:durableId="1895854005">
-    <w:abstractNumId w:val="5"/>
-  </w:num>
-  <w:num w:numId="7" w16cid:durableId="901915418">
+  <w:num w:numId="10" w16cid:durableId="428432846">
     <w:abstractNumId w:val="0"/>
-  </w:num>
-  <w:num w:numId="8" w16cid:durableId="955016492">
-    <w:abstractNumId w:val="2"/>
   </w:num>
 </w:numbering>
 </file>

</xml_diff>

<commit_message>
removed ~$ files and added special character in docx file for easy search in the future
</commit_message>
<xml_diff>
--- a/.NET Framework.docx
+++ b/.NET Framework.docx
@@ -16,6 +16,73 @@
           <w:szCs w:val="28"/>
           <w:lang w:val="en-US"/>
         </w:rPr>
+        <w:t>Target: 5 concepts per day</w:t>
+      </w:r>
+      <w:r>
+        <w:rPr>
+          <w:sz w:val="28"/>
+          <w:szCs w:val="28"/>
+          <w:lang w:val="en-US"/>
+        </w:rPr>
+        <w:t xml:space="preserve"> minimum </w:t>
+      </w:r>
+    </w:p>
+    <w:p>
+      <w:pPr>
+        <w:rPr>
+          <w:sz w:val="28"/>
+          <w:szCs w:val="28"/>
+          <w:lang w:val="en-US"/>
+        </w:rPr>
+      </w:pPr>
+      <w:r>
+        <w:rPr>
+          <w:sz w:val="28"/>
+          <w:szCs w:val="28"/>
+          <w:lang w:val="en-US"/>
+        </w:rPr>
+        <w:t>Switch:</w:t>
+      </w:r>
+      <w:r>
+        <w:rPr>
+          <w:sz w:val="28"/>
+          <w:szCs w:val="28"/>
+          <w:lang w:val="en-US"/>
+        </w:rPr>
+        <w:t xml:space="preserve"> 2 concepts per day minimum </w:t>
+      </w:r>
+      <w:r>
+        <w:rPr>
+          <w:sz w:val="28"/>
+          <w:szCs w:val="28"/>
+          <w:lang w:val="en-US"/>
+        </w:rPr>
+        <w:t xml:space="preserve"> </w:t>
+      </w:r>
+    </w:p>
+    <w:p>
+      <w:pPr>
+        <w:rPr>
+          <w:sz w:val="28"/>
+          <w:szCs w:val="28"/>
+          <w:lang w:val="en-US"/>
+        </w:rPr>
+      </w:pPr>
+    </w:p>
+    <w:p>
+      <w:pPr>
+        <w:rPr>
+          <w:sz w:val="28"/>
+          <w:szCs w:val="28"/>
+          <w:lang w:val="en-US"/>
+        </w:rPr>
+      </w:pPr>
+      <w:r>
+        <w:rPr>
+          <w:sz w:val="28"/>
+          <w:szCs w:val="28"/>
+          <w:lang w:val="en-US"/>
+        </w:rPr>
         <w:t>.NET Framework</w:t>
       </w:r>
       <w:r>
@@ -652,6 +719,7 @@
         <w:rPr>
           <w:lang w:val="en-US"/>
         </w:rPr>
+        <w:lastRenderedPageBreak/>
         <w:t xml:space="preserve">When you run your program, the .NET runtime loads the assembly and executes the MSIL code, which is then converted to native machine code by the JIT compiler. </w:t>
       </w:r>
     </w:p>
@@ -700,7 +768,6 @@
         <w:rPr>
           <w:lang w:val="en-US"/>
         </w:rPr>
-        <w:lastRenderedPageBreak/>
         <w:t xml:space="preserve">MSIL and native code are both binary but different types of binary. MSIL are run using the .NET runtime regardless of any OS but native code </w:t>
       </w:r>
       <w:r>
@@ -1359,6 +1426,7 @@
         <w:rPr>
           <w:lang w:val="en-US"/>
         </w:rPr>
+        <w:lastRenderedPageBreak/>
         <w:t xml:space="preserve">Examples of non-primitive: arrays, classes, </w:t>
       </w:r>
       <w:proofErr w:type="spellStart"/>
@@ -1421,7 +1489,6 @@
           <w:szCs w:val="28"/>
           <w:lang w:val="en-US"/>
         </w:rPr>
-        <w:lastRenderedPageBreak/>
         <w:t>What are attributes in C#:</w:t>
       </w:r>
       <w:r>

</xml_diff>

<commit_message>
Created a C# console project
</commit_message>
<xml_diff>
--- a/.NET Framework.docx
+++ b/.NET Framework.docx
@@ -29,19 +29,49 @@
     </w:p>
     <w:p>
       <w:pPr>
-        <w:rPr>
-          <w:sz w:val="28"/>
-          <w:szCs w:val="28"/>
-          <w:lang w:val="en-US"/>
-        </w:rPr>
-      </w:pPr>
-      <w:r>
-        <w:rPr>
-          <w:sz w:val="28"/>
-          <w:szCs w:val="28"/>
-          <w:lang w:val="en-US"/>
-        </w:rPr>
-        <w:t>Switch:</w:t>
+        <w:pStyle w:val="ListParagraph"/>
+        <w:numPr>
+          <w:ilvl w:val="0"/>
+          <w:numId w:val="13"/>
+        </w:numPr>
+        <w:rPr>
+          <w:sz w:val="28"/>
+          <w:szCs w:val="28"/>
+          <w:lang w:val="en-US"/>
+        </w:rPr>
+      </w:pPr>
+      <w:r>
+        <w:rPr>
+          <w:sz w:val="28"/>
+          <w:szCs w:val="28"/>
+          <w:lang w:val="en-US"/>
+        </w:rPr>
+        <w:t xml:space="preserve">Multidimensional concepts count as 2 </w:t>
+      </w:r>
+    </w:p>
+    <w:p>
+      <w:pPr>
+        <w:rPr>
+          <w:sz w:val="28"/>
+          <w:szCs w:val="28"/>
+          <w:lang w:val="en-US"/>
+        </w:rPr>
+      </w:pPr>
+      <w:r>
+        <w:rPr>
+          <w:sz w:val="28"/>
+          <w:szCs w:val="28"/>
+          <w:lang w:val="en-US"/>
+        </w:rPr>
+        <w:t>Extreme</w:t>
+      </w:r>
+      <w:r>
+        <w:rPr>
+          <w:sz w:val="28"/>
+          <w:szCs w:val="28"/>
+          <w:lang w:val="en-US"/>
+        </w:rPr>
+        <w:t>:</w:t>
       </w:r>
       <w:r>
         <w:rPr>
@@ -59,6 +89,375 @@
         </w:rPr>
         <w:t xml:space="preserve"> </w:t>
       </w:r>
+    </w:p>
+    <w:p>
+      <w:pPr>
+        <w:rPr>
+          <w:sz w:val="28"/>
+          <w:szCs w:val="28"/>
+          <w:lang w:val="en-US"/>
+        </w:rPr>
+      </w:pPr>
+    </w:p>
+    <w:p>
+      <w:pPr>
+        <w:rPr>
+          <w:sz w:val="28"/>
+          <w:szCs w:val="28"/>
+          <w:lang w:val="en-US"/>
+        </w:rPr>
+      </w:pPr>
+    </w:p>
+    <w:p>
+      <w:pPr>
+        <w:rPr>
+          <w:sz w:val="28"/>
+          <w:szCs w:val="28"/>
+          <w:lang w:val="en-US"/>
+        </w:rPr>
+      </w:pPr>
+    </w:p>
+    <w:p>
+      <w:pPr>
+        <w:rPr>
+          <w:sz w:val="28"/>
+          <w:szCs w:val="28"/>
+          <w:lang w:val="en-US"/>
+        </w:rPr>
+      </w:pPr>
+    </w:p>
+    <w:p>
+      <w:pPr>
+        <w:rPr>
+          <w:sz w:val="28"/>
+          <w:szCs w:val="28"/>
+          <w:lang w:val="en-US"/>
+        </w:rPr>
+      </w:pPr>
+    </w:p>
+    <w:p>
+      <w:pPr>
+        <w:rPr>
+          <w:sz w:val="28"/>
+          <w:szCs w:val="28"/>
+          <w:lang w:val="en-US"/>
+        </w:rPr>
+      </w:pPr>
+      <w:r>
+        <w:rPr>
+          <w:sz w:val="28"/>
+          <w:szCs w:val="28"/>
+          <w:lang w:val="en-US"/>
+        </w:rPr>
+        <w:t>Interpreted vs compiled</w:t>
+      </w:r>
+    </w:p>
+    <w:p>
+      <w:pPr>
+        <w:rPr>
+          <w:sz w:val="28"/>
+          <w:szCs w:val="28"/>
+          <w:lang w:val="en-US"/>
+        </w:rPr>
+      </w:pPr>
+    </w:p>
+    <w:p>
+      <w:pPr>
+        <w:rPr>
+          <w:sz w:val="28"/>
+          <w:szCs w:val="28"/>
+          <w:lang w:val="en-US"/>
+        </w:rPr>
+      </w:pPr>
+      <w:r>
+        <w:rPr>
+          <w:sz w:val="28"/>
+          <w:szCs w:val="28"/>
+          <w:lang w:val="en-US"/>
+        </w:rPr>
+        <w:t>CLR</w:t>
+      </w:r>
+      <w:r>
+        <w:rPr>
+          <w:sz w:val="28"/>
+          <w:szCs w:val="28"/>
+          <w:lang w:val="en-US"/>
+        </w:rPr>
+        <w:t xml:space="preserve"> </w:t>
+      </w:r>
+    </w:p>
+    <w:p>
+      <w:pPr>
+        <w:rPr>
+          <w:sz w:val="28"/>
+          <w:szCs w:val="28"/>
+          <w:lang w:val="en-US"/>
+        </w:rPr>
+      </w:pPr>
+    </w:p>
+    <w:p>
+      <w:pPr>
+        <w:rPr>
+          <w:sz w:val="28"/>
+          <w:szCs w:val="28"/>
+          <w:lang w:val="en-US"/>
+        </w:rPr>
+      </w:pPr>
+      <w:r>
+        <w:rPr>
+          <w:sz w:val="28"/>
+          <w:szCs w:val="28"/>
+          <w:lang w:val="en-US"/>
+        </w:rPr>
+        <w:t>Types: value types</w:t>
+      </w:r>
+      <w:r>
+        <w:rPr>
+          <w:sz w:val="28"/>
+          <w:szCs w:val="28"/>
+          <w:lang w:val="en-US"/>
+        </w:rPr>
+        <w:t xml:space="preserve"> (simple, </w:t>
+      </w:r>
+      <w:proofErr w:type="spellStart"/>
+      <w:r>
+        <w:rPr>
+          <w:sz w:val="28"/>
+          <w:szCs w:val="28"/>
+          <w:lang w:val="en-US"/>
+        </w:rPr>
+        <w:t>enum</w:t>
+      </w:r>
+      <w:proofErr w:type="spellEnd"/>
+      <w:r>
+        <w:rPr>
+          <w:sz w:val="28"/>
+          <w:szCs w:val="28"/>
+          <w:lang w:val="en-US"/>
+        </w:rPr>
+        <w:t>, struct, nullable, tuple)</w:t>
+      </w:r>
+      <w:r>
+        <w:rPr>
+          <w:sz w:val="28"/>
+          <w:szCs w:val="28"/>
+          <w:lang w:val="en-US"/>
+        </w:rPr>
+        <w:t xml:space="preserve"> and reference types</w:t>
+      </w:r>
+      <w:r>
+        <w:rPr>
+          <w:sz w:val="28"/>
+          <w:szCs w:val="28"/>
+          <w:lang w:val="en-US"/>
+        </w:rPr>
+        <w:t xml:space="preserve"> (class, interface, array, delegate)</w:t>
+      </w:r>
+      <w:r>
+        <w:rPr>
+          <w:sz w:val="28"/>
+          <w:szCs w:val="28"/>
+          <w:lang w:val="en-US"/>
+        </w:rPr>
+        <w:t>, record types?</w:t>
+      </w:r>
+      <w:r>
+        <w:rPr>
+          <w:sz w:val="28"/>
+          <w:szCs w:val="28"/>
+          <w:lang w:val="en-US"/>
+        </w:rPr>
+        <w:t xml:space="preserve"> 6 C# types are user definable: class, </w:t>
+      </w:r>
+      <w:proofErr w:type="spellStart"/>
+      <w:r>
+        <w:rPr>
+          <w:sz w:val="28"/>
+          <w:szCs w:val="28"/>
+          <w:lang w:val="en-US"/>
+        </w:rPr>
+        <w:t>enum</w:t>
+      </w:r>
+      <w:proofErr w:type="spellEnd"/>
+      <w:r>
+        <w:rPr>
+          <w:sz w:val="28"/>
+          <w:szCs w:val="28"/>
+          <w:lang w:val="en-US"/>
+        </w:rPr>
+        <w:t xml:space="preserve">, struct, interface, delegate, and tuple. </w:t>
+      </w:r>
+    </w:p>
+    <w:p>
+      <w:pPr>
+        <w:rPr>
+          <w:sz w:val="28"/>
+          <w:szCs w:val="28"/>
+          <w:lang w:val="en-US"/>
+        </w:rPr>
+      </w:pPr>
+      <w:r>
+        <w:rPr>
+          <w:sz w:val="28"/>
+          <w:szCs w:val="28"/>
+          <w:lang w:val="en-US"/>
+        </w:rPr>
+        <w:t xml:space="preserve">Array – don’t need to be declared </w:t>
+      </w:r>
+    </w:p>
+    <w:p>
+      <w:pPr>
+        <w:rPr>
+          <w:sz w:val="28"/>
+          <w:szCs w:val="28"/>
+          <w:lang w:val="en-US"/>
+        </w:rPr>
+      </w:pPr>
+      <w:r>
+        <w:rPr>
+          <w:sz w:val="28"/>
+          <w:szCs w:val="28"/>
+          <w:lang w:val="en-US"/>
+        </w:rPr>
+        <w:t xml:space="preserve">Nullable type T? </w:t>
+      </w:r>
+    </w:p>
+    <w:p>
+      <w:pPr>
+        <w:rPr>
+          <w:sz w:val="28"/>
+          <w:szCs w:val="28"/>
+          <w:lang w:val="en-US"/>
+        </w:rPr>
+      </w:pPr>
+    </w:p>
+    <w:p>
+      <w:pPr>
+        <w:rPr>
+          <w:sz w:val="28"/>
+          <w:szCs w:val="28"/>
+          <w:lang w:val="en-US"/>
+        </w:rPr>
+      </w:pPr>
+      <w:r>
+        <w:rPr>
+          <w:sz w:val="28"/>
+          <w:szCs w:val="28"/>
+          <w:lang w:val="en-US"/>
+        </w:rPr>
+        <w:t xml:space="preserve">Boxing </w:t>
+      </w:r>
+      <w:r>
+        <w:rPr>
+          <w:sz w:val="28"/>
+          <w:szCs w:val="28"/>
+          <w:lang w:val="en-US"/>
+        </w:rPr>
+        <w:t xml:space="preserve">-&gt; to make value to reference, why not use pointers then? </w:t>
+      </w:r>
+    </w:p>
+    <w:p>
+      <w:pPr>
+        <w:rPr>
+          <w:sz w:val="28"/>
+          <w:szCs w:val="28"/>
+          <w:lang w:val="en-US"/>
+        </w:rPr>
+      </w:pPr>
+    </w:p>
+    <w:p>
+      <w:pPr>
+        <w:rPr>
+          <w:sz w:val="28"/>
+          <w:szCs w:val="28"/>
+          <w:lang w:val="en-US"/>
+        </w:rPr>
+      </w:pPr>
+      <w:r>
+        <w:rPr>
+          <w:sz w:val="28"/>
+          <w:szCs w:val="28"/>
+          <w:lang w:val="en-US"/>
+        </w:rPr>
+        <w:t>G</w:t>
+      </w:r>
+      <w:r>
+        <w:rPr>
+          <w:sz w:val="28"/>
+          <w:szCs w:val="28"/>
+          <w:lang w:val="en-US"/>
+        </w:rPr>
+        <w:t>enerics</w:t>
+      </w:r>
+      <w:r>
+        <w:rPr>
+          <w:sz w:val="28"/>
+          <w:szCs w:val="28"/>
+          <w:lang w:val="en-US"/>
+        </w:rPr>
+        <w:t xml:space="preserve"> -&gt; type parameter in a class </w:t>
+      </w:r>
+    </w:p>
+    <w:p>
+      <w:pPr>
+        <w:rPr>
+          <w:sz w:val="28"/>
+          <w:szCs w:val="28"/>
+          <w:lang w:val="en-US"/>
+        </w:rPr>
+      </w:pPr>
+    </w:p>
+    <w:p>
+      <w:pPr>
+        <w:rPr>
+          <w:sz w:val="28"/>
+          <w:szCs w:val="28"/>
+          <w:lang w:val="en-US"/>
+        </w:rPr>
+      </w:pPr>
+      <w:r>
+        <w:rPr>
+          <w:sz w:val="28"/>
+          <w:szCs w:val="28"/>
+          <w:lang w:val="en-US"/>
+        </w:rPr>
+        <w:t xml:space="preserve">Commit message: </w:t>
+      </w:r>
+    </w:p>
+    <w:p>
+      <w:pPr>
+        <w:rPr>
+          <w:sz w:val="28"/>
+          <w:szCs w:val="28"/>
+          <w:lang w:val="en-US"/>
+        </w:rPr>
+      </w:pPr>
+      <w:r>
+        <w:rPr>
+          <w:sz w:val="28"/>
+          <w:szCs w:val="28"/>
+          <w:lang w:val="en-US"/>
+        </w:rPr>
+        <w:t>‘some notes about interpreter vs compiler, CLR, types in C#, boxing, and generics’</w:t>
+      </w:r>
+    </w:p>
+    <w:p>
+      <w:pPr>
+        <w:rPr>
+          <w:sz w:val="28"/>
+          <w:szCs w:val="28"/>
+          <w:lang w:val="en-US"/>
+        </w:rPr>
+      </w:pPr>
+    </w:p>
+    <w:p>
+      <w:pPr>
+        <w:rPr>
+          <w:sz w:val="28"/>
+          <w:szCs w:val="28"/>
+          <w:lang w:val="en-US"/>
+        </w:rPr>
+      </w:pPr>
     </w:p>
     <w:p>
       <w:pPr>
@@ -176,13 +575,91 @@
         <w:rPr>
           <w:lang w:val="en-US"/>
         </w:rPr>
-        <w:t>CLS</w:t>
-      </w:r>
-      <w:r>
-        <w:rPr>
-          <w:lang w:val="en-US"/>
-        </w:rPr>
-        <w:t xml:space="preserve"> (Common Language specification)</w:t>
+        <w:t xml:space="preserve">CLR provides services related to automatic garbage collection, exception handling, and resource management. </w:t>
+      </w:r>
+    </w:p>
+    <w:p>
+      <w:pPr>
+        <w:pStyle w:val="ListParagraph"/>
+        <w:numPr>
+          <w:ilvl w:val="1"/>
+          <w:numId w:val="2"/>
+        </w:numPr>
+        <w:rPr>
+          <w:lang w:val="en-US"/>
+        </w:rPr>
+      </w:pPr>
+      <w:r>
+        <w:rPr>
+          <w:lang w:val="en-US"/>
+        </w:rPr>
+        <w:t>Code that's executed by the CLR is sometimes referred to as "managed code." "Unmanaged code," is compiled into native machine language that targets a specific platform.</w:t>
+      </w:r>
+    </w:p>
+    <w:p>
+      <w:pPr>
+        <w:pStyle w:val="ListParagraph"/>
+        <w:numPr>
+          <w:ilvl w:val="1"/>
+          <w:numId w:val="2"/>
+        </w:numPr>
+        <w:rPr>
+          <w:lang w:val="en-US"/>
+        </w:rPr>
+      </w:pPr>
+      <w:r>
+        <w:rPr>
+          <w:lang w:val="en-US"/>
+        </w:rPr>
+        <w:t xml:space="preserve">Language interoperability is a key feature of .NET. IL </w:t>
+      </w:r>
+      <w:r>
+        <w:rPr>
+          <w:lang w:val="en-US"/>
+        </w:rPr>
+        <w:t xml:space="preserve">(aka MSIL or CIL) </w:t>
+      </w:r>
+      <w:r>
+        <w:rPr>
+          <w:lang w:val="en-US"/>
+        </w:rPr>
+        <w:t xml:space="preserve">code produced by the csc conforms to the Common Type Specification (CTS), it can interact with code that was generated from the .NET versions of F#, VB, C++, and more. </w:t>
+      </w:r>
+    </w:p>
+    <w:p>
+      <w:pPr>
+        <w:pStyle w:val="ListParagraph"/>
+        <w:numPr>
+          <w:ilvl w:val="1"/>
+          <w:numId w:val="2"/>
+        </w:numPr>
+        <w:rPr>
+          <w:lang w:val="en-US"/>
+        </w:rPr>
+      </w:pPr>
+      <w:r>
+        <w:rPr>
+          <w:lang w:val="en-US"/>
+        </w:rPr>
+        <w:t xml:space="preserve">The CLR performs JIT compilation, converting IL code to native machine code. </w:t>
+      </w:r>
+    </w:p>
+    <w:p>
+      <w:pPr>
+        <w:pStyle w:val="ListParagraph"/>
+        <w:numPr>
+          <w:ilvl w:val="1"/>
+          <w:numId w:val="2"/>
+        </w:numPr>
+        <w:rPr>
+          <w:lang w:val="en-US"/>
+        </w:rPr>
+      </w:pPr>
+      <w:r>
+        <w:rPr>
+          <w:lang w:val="en-US"/>
+        </w:rPr>
+        <w:t>What is managed code?</w:t>
       </w:r>
     </w:p>
     <w:p>
@@ -196,6 +673,90 @@
           <w:lang w:val="en-US"/>
         </w:rPr>
       </w:pPr>
+      <w:r>
+        <w:rPr>
+          <w:lang w:val="en-US"/>
+        </w:rPr>
+        <w:t xml:space="preserve">Managed code is just code whose execution is managed by a runtime, in this case the runtime is CLR. </w:t>
+      </w:r>
+    </w:p>
+    <w:p>
+      <w:pPr>
+        <w:pStyle w:val="ListParagraph"/>
+        <w:numPr>
+          <w:ilvl w:val="2"/>
+          <w:numId w:val="2"/>
+        </w:numPr>
+        <w:rPr>
+          <w:lang w:val="en-US"/>
+        </w:rPr>
+      </w:pPr>
+      <w:r>
+        <w:rPr>
+          <w:lang w:val="en-US"/>
+        </w:rPr>
+        <w:t xml:space="preserve">CLR is in charge of taking the managed code, compiling it into machine code and then executing it. </w:t>
+      </w:r>
+    </w:p>
+    <w:p>
+      <w:pPr>
+        <w:pStyle w:val="ListParagraph"/>
+        <w:numPr>
+          <w:ilvl w:val="2"/>
+          <w:numId w:val="2"/>
+        </w:numPr>
+        <w:rPr>
+          <w:lang w:val="en-US"/>
+        </w:rPr>
+      </w:pPr>
+      <w:r>
+        <w:rPr>
+          <w:lang w:val="en-US"/>
+        </w:rPr>
+        <w:t xml:space="preserve">Contrast to this, </w:t>
+      </w:r>
+      <w:r>
+        <w:rPr>
+          <w:lang w:val="en-US"/>
+        </w:rPr>
+        <w:t xml:space="preserve">for </w:t>
+      </w:r>
+      <w:r>
+        <w:rPr>
+          <w:lang w:val="en-US"/>
+        </w:rPr>
+        <w:t>unmanaged code</w:t>
+      </w:r>
+      <w:r>
+        <w:rPr>
+          <w:lang w:val="en-US"/>
+        </w:rPr>
+        <w:t xml:space="preserve"> (C++ and C)</w:t>
+      </w:r>
+      <w:r>
+        <w:rPr>
+          <w:lang w:val="en-US"/>
+        </w:rPr>
+        <w:t xml:space="preserve">, the everything from memory management to security considerations are a burden of the programmer. </w:t>
+      </w:r>
+    </w:p>
+    <w:p>
+      <w:pPr>
+        <w:pStyle w:val="ListParagraph"/>
+        <w:numPr>
+          <w:ilvl w:val="2"/>
+          <w:numId w:val="2"/>
+        </w:numPr>
+        <w:rPr>
+          <w:lang w:val="en-US"/>
+        </w:rPr>
+      </w:pPr>
+      <w:r>
+        <w:rPr>
+          <w:lang w:val="en-US"/>
+        </w:rPr>
+        <w:t xml:space="preserve">C# allows you to use unmanaged constructs such as pointers directly in code by utilizing what is known as “unsafe context” which designates a piece of code for which the execution is not managed by the CLR. </w:t>
+      </w:r>
     </w:p>
     <w:p>
       <w:pPr>
@@ -212,13 +773,13 @@
         <w:rPr>
           <w:lang w:val="en-US"/>
         </w:rPr>
-        <w:t>CTS</w:t>
-      </w:r>
-      <w:r>
-        <w:rPr>
-          <w:lang w:val="en-US"/>
-        </w:rPr>
-        <w:t xml:space="preserve"> (Common type system)</w:t>
+        <w:t>CLS</w:t>
+      </w:r>
+      <w:r>
+        <w:rPr>
+          <w:lang w:val="en-US"/>
+        </w:rPr>
+        <w:t xml:space="preserve"> (Common Language specification)</w:t>
       </w:r>
     </w:p>
     <w:p>
@@ -237,6 +798,42 @@
       <w:pPr>
         <w:pStyle w:val="ListParagraph"/>
         <w:numPr>
+          <w:ilvl w:val="1"/>
+          <w:numId w:val="2"/>
+        </w:numPr>
+        <w:rPr>
+          <w:lang w:val="en-US"/>
+        </w:rPr>
+      </w:pPr>
+      <w:r>
+        <w:rPr>
+          <w:lang w:val="en-US"/>
+        </w:rPr>
+        <w:t>CTS</w:t>
+      </w:r>
+      <w:r>
+        <w:rPr>
+          <w:lang w:val="en-US"/>
+        </w:rPr>
+        <w:t xml:space="preserve"> (Common type system)</w:t>
+      </w:r>
+    </w:p>
+    <w:p>
+      <w:pPr>
+        <w:pStyle w:val="ListParagraph"/>
+        <w:numPr>
+          <w:ilvl w:val="2"/>
+          <w:numId w:val="2"/>
+        </w:numPr>
+        <w:rPr>
+          <w:lang w:val="en-US"/>
+        </w:rPr>
+      </w:pPr>
+    </w:p>
+    <w:p>
+      <w:pPr>
+        <w:pStyle w:val="ListParagraph"/>
+        <w:numPr>
           <w:ilvl w:val="0"/>
           <w:numId w:val="2"/>
         </w:numPr>
@@ -273,6 +870,34 @@
     <w:p>
       <w:pPr>
         <w:rPr>
+          <w:lang w:val="en-US"/>
+        </w:rPr>
+      </w:pPr>
+    </w:p>
+    <w:p>
+      <w:pPr>
+        <w:rPr>
+          <w:lang w:val="en-US"/>
+        </w:rPr>
+      </w:pPr>
+    </w:p>
+    <w:p>
+      <w:pPr>
+        <w:rPr>
+          <w:lang w:val="en-US"/>
+        </w:rPr>
+      </w:pPr>
+    </w:p>
+    <w:p>
+      <w:pPr>
+        <w:rPr>
+          <w:lang w:val="en-US"/>
+        </w:rPr>
+      </w:pPr>
+    </w:p>
+    <w:p>
+      <w:pPr>
+        <w:rPr>
           <w:sz w:val="28"/>
           <w:szCs w:val="28"/>
           <w:lang w:val="en-US"/>
@@ -403,6 +1028,7 @@
         <w:rPr>
           <w:lang w:val="en-US"/>
         </w:rPr>
+        <w:lastRenderedPageBreak/>
         <w:t xml:space="preserve">Faster and more efficient </w:t>
       </w:r>
     </w:p>
@@ -438,6 +1064,24 @@
     </w:p>
     <w:p>
       <w:pPr>
+        <w:pStyle w:val="ListParagraph"/>
+        <w:numPr>
+          <w:ilvl w:val="1"/>
+          <w:numId w:val="3"/>
+        </w:numPr>
+        <w:rPr>
+          <w:lang w:val="en-US"/>
+        </w:rPr>
+      </w:pPr>
+      <w:r>
+        <w:rPr>
+          <w:lang w:val="en-US"/>
+        </w:rPr>
+        <w:t xml:space="preserve">Native code is a type of machine code but not all machine code is native code </w:t>
+      </w:r>
+    </w:p>
+    <w:p>
+      <w:pPr>
         <w:rPr>
           <w:lang w:val="en-US"/>
         </w:rPr>
@@ -719,7 +1363,6 @@
         <w:rPr>
           <w:lang w:val="en-US"/>
         </w:rPr>
-        <w:lastRenderedPageBreak/>
         <w:t xml:space="preserve">When you run your program, the .NET runtime loads the assembly and executes the MSIL code, which is then converted to native machine code by the JIT compiler. </w:t>
       </w:r>
     </w:p>
@@ -1040,6 +1683,7 @@
         <w:rPr>
           <w:lang w:val="en-US"/>
         </w:rPr>
+        <w:lastRenderedPageBreak/>
         <w:t xml:space="preserve">A package is a collection of code that are bundled together and distributed as a single unit. Packages are typically used to distribute libraries and modules, as well as their dependencies in a standardized format. </w:t>
       </w:r>
       <w:r>
@@ -1426,7 +2070,6 @@
         <w:rPr>
           <w:lang w:val="en-US"/>
         </w:rPr>
-        <w:lastRenderedPageBreak/>
         <w:t xml:space="preserve">Examples of non-primitive: arrays, classes, </w:t>
       </w:r>
       <w:proofErr w:type="spellStart"/>
@@ -1499,6 +2142,7 @@
         </w:rPr>
         <w:t xml:space="preserve"> </w:t>
       </w:r>
+      <w:bookmarkStart w:id="0" w:name="_Hlk123731679"/>
       <w:r>
         <w:rPr>
           <w:rFonts w:cstheme="minorHAnsi"/>
@@ -1508,6 +2152,7 @@
         </w:rPr>
         <w:t>€</w:t>
       </w:r>
+      <w:bookmarkEnd w:id="0"/>
     </w:p>
     <w:p>
       <w:pPr>
@@ -1516,6 +2161,770 @@
           <w:ilvl w:val="0"/>
           <w:numId w:val="9"/>
         </w:numPr>
+        <w:rPr>
+          <w:lang w:val="en-US"/>
+        </w:rPr>
+      </w:pPr>
+      <w:r>
+        <w:rPr>
+          <w:lang w:val="en-US"/>
+        </w:rPr>
+        <w:t>An attribute in C# is a piece of metadata which is added to a program element (</w:t>
+      </w:r>
+      <w:proofErr w:type="spellStart"/>
+      <w:r>
+        <w:rPr>
+          <w:lang w:val="en-US"/>
+        </w:rPr>
+        <w:t>ie</w:t>
+      </w:r>
+      <w:proofErr w:type="spellEnd"/>
+      <w:r>
+        <w:rPr>
+          <w:lang w:val="en-US"/>
+        </w:rPr>
+        <w:t xml:space="preserve"> class, method, or property) to provide</w:t>
+      </w:r>
+      <w:r>
+        <w:rPr>
+          <w:lang w:val="en-US"/>
+        </w:rPr>
+        <w:t xml:space="preserve"> </w:t>
+      </w:r>
+      <w:r>
+        <w:rPr>
+          <w:lang w:val="en-US"/>
+        </w:rPr>
+        <w:t>additional information about that element.</w:t>
+      </w:r>
+    </w:p>
+    <w:p>
+      <w:pPr>
+        <w:pStyle w:val="ListParagraph"/>
+        <w:numPr>
+          <w:ilvl w:val="0"/>
+          <w:numId w:val="9"/>
+        </w:numPr>
+        <w:rPr>
+          <w:lang w:val="en-US"/>
+        </w:rPr>
+      </w:pPr>
+      <w:r>
+        <w:rPr>
+          <w:lang w:val="en-US"/>
+        </w:rPr>
+        <w:t>declared using `[</w:t>
+      </w:r>
+      <w:proofErr w:type="spellStart"/>
+      <w:r>
+        <w:rPr>
+          <w:lang w:val="en-US"/>
+        </w:rPr>
+        <w:t>AttributeName</w:t>
+      </w:r>
+      <w:proofErr w:type="spellEnd"/>
+      <w:r>
+        <w:rPr>
+          <w:lang w:val="en-US"/>
+        </w:rPr>
+        <w:t>]` syntax, applied to a program element by placing them immediately before the element they are intended to modify</w:t>
+      </w:r>
+    </w:p>
+    <w:p>
+      <w:pPr>
+        <w:pStyle w:val="ListParagraph"/>
+        <w:numPr>
+          <w:ilvl w:val="0"/>
+          <w:numId w:val="9"/>
+        </w:numPr>
+        <w:rPr>
+          <w:lang w:val="en-US"/>
+        </w:rPr>
+      </w:pPr>
+      <w:r>
+        <w:rPr>
+          <w:lang w:val="en-US"/>
+        </w:rPr>
+        <w:t>Can also specify arguments for an attribute</w:t>
+      </w:r>
+    </w:p>
+    <w:p>
+      <w:pPr>
+        <w:pStyle w:val="ListParagraph"/>
+        <w:numPr>
+          <w:ilvl w:val="0"/>
+          <w:numId w:val="9"/>
+        </w:numPr>
+        <w:rPr>
+          <w:lang w:val="en-US"/>
+        </w:rPr>
+      </w:pPr>
+      <w:r>
+        <w:rPr>
+          <w:lang w:val="en-US"/>
+        </w:rPr>
+        <w:t>To define custom attribute:</w:t>
+      </w:r>
+    </w:p>
+    <w:p>
+      <w:pPr>
+        <w:pStyle w:val="ListParagraph"/>
+        <w:numPr>
+          <w:ilvl w:val="1"/>
+          <w:numId w:val="9"/>
+        </w:numPr>
+        <w:rPr>
+          <w:lang w:val="en-US"/>
+        </w:rPr>
+      </w:pPr>
+      <w:r>
+        <w:rPr>
+          <w:lang w:val="en-US"/>
+        </w:rPr>
+        <w:t xml:space="preserve">we have to create a class and inherit from </w:t>
+      </w:r>
+      <w:proofErr w:type="spellStart"/>
+      <w:r>
+        <w:rPr>
+          <w:lang w:val="en-US"/>
+        </w:rPr>
+        <w:t>System.Attribute</w:t>
+      </w:r>
+      <w:proofErr w:type="spellEnd"/>
+    </w:p>
+    <w:p>
+      <w:pPr>
+        <w:pStyle w:val="ListParagraph"/>
+        <w:numPr>
+          <w:ilvl w:val="1"/>
+          <w:numId w:val="9"/>
+        </w:numPr>
+        <w:rPr>
+          <w:lang w:val="en-US"/>
+        </w:rPr>
+      </w:pPr>
+      <w:r>
+        <w:rPr>
+          <w:lang w:val="en-US"/>
+        </w:rPr>
+        <w:t>[</w:t>
+      </w:r>
+      <w:proofErr w:type="spellStart"/>
+      <w:r>
+        <w:rPr>
+          <w:lang w:val="en-US"/>
+        </w:rPr>
+        <w:t>AttributeUsage</w:t>
+      </w:r>
+      <w:proofErr w:type="spellEnd"/>
+      <w:r>
+        <w:rPr>
+          <w:lang w:val="en-US"/>
+        </w:rPr>
+        <w:t>(</w:t>
+      </w:r>
+      <w:proofErr w:type="spellStart"/>
+      <w:r>
+        <w:rPr>
+          <w:lang w:val="en-US"/>
+        </w:rPr>
+        <w:t>AttributeTargets.Method</w:t>
+      </w:r>
+      <w:proofErr w:type="spellEnd"/>
+      <w:r>
+        <w:rPr>
+          <w:lang w:val="en-US"/>
+        </w:rPr>
+        <w:t>)] this is for Method, we can have this for class, property and more</w:t>
+      </w:r>
+    </w:p>
+    <w:p>
+      <w:pPr>
+        <w:pStyle w:val="ListParagraph"/>
+        <w:numPr>
+          <w:ilvl w:val="1"/>
+          <w:numId w:val="9"/>
+        </w:numPr>
+        <w:rPr>
+          <w:lang w:val="en-US"/>
+        </w:rPr>
+      </w:pPr>
+      <w:r>
+        <w:rPr>
+          <w:lang w:val="en-US"/>
+        </w:rPr>
+        <w:t>C</w:t>
+      </w:r>
+      <w:r>
+        <w:rPr>
+          <w:lang w:val="en-US"/>
+        </w:rPr>
+        <w:t xml:space="preserve">an also define optional arguments for your custom attribute by using the </w:t>
+      </w:r>
+      <w:proofErr w:type="spellStart"/>
+      <w:r>
+        <w:rPr>
+          <w:lang w:val="en-US"/>
+        </w:rPr>
+        <w:t>System.ComponentModel.DefaultValueAttribute</w:t>
+      </w:r>
+      <w:proofErr w:type="spellEnd"/>
+      <w:r>
+        <w:rPr>
+          <w:lang w:val="en-US"/>
+        </w:rPr>
+        <w:t xml:space="preserve"> class</w:t>
+      </w:r>
+    </w:p>
+    <w:p>
+      <w:pPr>
+        <w:rPr>
+          <w:lang w:val="en-US"/>
+        </w:rPr>
+      </w:pPr>
+    </w:p>
+    <w:p>
+      <w:pPr>
+        <w:rPr>
+          <w:sz w:val="28"/>
+          <w:szCs w:val="28"/>
+          <w:lang w:val="en-US"/>
+        </w:rPr>
+      </w:pPr>
+      <w:r>
+        <w:rPr>
+          <w:sz w:val="28"/>
+          <w:szCs w:val="28"/>
+          <w:lang w:val="en-US"/>
+        </w:rPr>
+        <w:t xml:space="preserve">Interpreter vs compiler: </w:t>
+      </w:r>
+      <w:r>
+        <w:rPr>
+          <w:rFonts w:cstheme="minorHAnsi"/>
+          <w:sz w:val="28"/>
+          <w:szCs w:val="28"/>
+          <w:lang w:val="en-US"/>
+        </w:rPr>
+        <w:t>€</w:t>
+      </w:r>
+    </w:p>
+    <w:p>
+      <w:pPr>
+        <w:pStyle w:val="ListParagraph"/>
+        <w:numPr>
+          <w:ilvl w:val="0"/>
+          <w:numId w:val="11"/>
+        </w:numPr>
+        <w:rPr>
+          <w:lang w:val="en-US"/>
+        </w:rPr>
+      </w:pPr>
+      <w:r>
+        <w:rPr>
+          <w:lang w:val="en-US"/>
+        </w:rPr>
+        <w:t>Interpreted languages:</w:t>
+      </w:r>
+    </w:p>
+    <w:p>
+      <w:pPr>
+        <w:pStyle w:val="ListParagraph"/>
+        <w:numPr>
+          <w:ilvl w:val="1"/>
+          <w:numId w:val="11"/>
+        </w:numPr>
+        <w:rPr>
+          <w:lang w:val="en-US"/>
+        </w:rPr>
+      </w:pPr>
+      <w:r>
+        <w:rPr>
+          <w:lang w:val="en-US"/>
+        </w:rPr>
+        <w:t xml:space="preserve">Source code -&gt; interpreter </w:t>
+      </w:r>
+      <w:r>
+        <w:rPr>
+          <w:lang w:val="en-US"/>
+        </w:rPr>
+        <w:t xml:space="preserve">(one line at a time) </w:t>
+      </w:r>
+      <w:r>
+        <w:rPr>
+          <w:lang w:val="en-US"/>
+        </w:rPr>
+        <w:t>-&gt; executable code</w:t>
+      </w:r>
+      <w:r>
+        <w:rPr>
+          <w:lang w:val="en-US"/>
+        </w:rPr>
+        <w:t xml:space="preserve"> (without IL)</w:t>
+      </w:r>
+      <w:r>
+        <w:rPr>
+          <w:lang w:val="en-US"/>
+        </w:rPr>
+        <w:t xml:space="preserve"> -&gt; back to source code (repeat </w:t>
+      </w:r>
+      <w:proofErr w:type="spellStart"/>
+      <w:r>
+        <w:rPr>
+          <w:lang w:val="en-US"/>
+        </w:rPr>
+        <w:t>til</w:t>
+      </w:r>
+      <w:proofErr w:type="spellEnd"/>
+      <w:r>
+        <w:rPr>
+          <w:lang w:val="en-US"/>
+        </w:rPr>
+        <w:t xml:space="preserve"> end)</w:t>
+      </w:r>
+    </w:p>
+    <w:p>
+      <w:pPr>
+        <w:pStyle w:val="ListParagraph"/>
+        <w:numPr>
+          <w:ilvl w:val="1"/>
+          <w:numId w:val="11"/>
+        </w:numPr>
+        <w:rPr>
+          <w:lang w:val="en-US"/>
+        </w:rPr>
+      </w:pPr>
+      <w:r>
+        <w:rPr>
+          <w:lang w:val="en-US"/>
+        </w:rPr>
+        <w:lastRenderedPageBreak/>
+        <w:t>Portable</w:t>
+      </w:r>
+      <w:r>
+        <w:rPr>
+          <w:lang w:val="en-US"/>
+        </w:rPr>
+        <w:t xml:space="preserve">, we are not sending machine code but rather source code </w:t>
+      </w:r>
+    </w:p>
+    <w:p>
+      <w:pPr>
+        <w:pStyle w:val="ListParagraph"/>
+        <w:numPr>
+          <w:ilvl w:val="1"/>
+          <w:numId w:val="11"/>
+        </w:numPr>
+        <w:rPr>
+          <w:lang w:val="en-US"/>
+        </w:rPr>
+      </w:pPr>
+      <w:r>
+        <w:rPr>
+          <w:lang w:val="en-US"/>
+        </w:rPr>
+        <w:t>Slower and needs to be interpreted every time you run, public code (give source code to others)</w:t>
+      </w:r>
+    </w:p>
+    <w:p>
+      <w:pPr>
+        <w:pStyle w:val="ListParagraph"/>
+        <w:numPr>
+          <w:ilvl w:val="1"/>
+          <w:numId w:val="11"/>
+        </w:numPr>
+        <w:rPr>
+          <w:lang w:val="en-US"/>
+        </w:rPr>
+      </w:pPr>
+      <w:r>
+        <w:rPr>
+          <w:lang w:val="en-US"/>
+        </w:rPr>
+        <w:t>Errors are displayed for each single instructions</w:t>
+      </w:r>
+    </w:p>
+    <w:p>
+      <w:pPr>
+        <w:pStyle w:val="ListParagraph"/>
+        <w:numPr>
+          <w:ilvl w:val="1"/>
+          <w:numId w:val="11"/>
+        </w:numPr>
+        <w:rPr>
+          <w:lang w:val="en-US"/>
+        </w:rPr>
+      </w:pPr>
+      <w:r>
+        <w:rPr>
+          <w:lang w:val="en-US"/>
+        </w:rPr>
+        <w:t xml:space="preserve">Examples: Python </w:t>
+      </w:r>
+    </w:p>
+    <w:p>
+      <w:pPr>
+        <w:pStyle w:val="ListParagraph"/>
+        <w:numPr>
+          <w:ilvl w:val="1"/>
+          <w:numId w:val="11"/>
+        </w:numPr>
+        <w:rPr>
+          <w:lang w:val="en-US"/>
+        </w:rPr>
+      </w:pPr>
+      <w:r>
+        <w:rPr>
+          <w:lang w:val="en-US"/>
+        </w:rPr>
+        <w:t xml:space="preserve">Interpreter can be thought of as a VM that executes code directly without having to compile it to machine code then execute it via the computer processor. </w:t>
+      </w:r>
+    </w:p>
+    <w:p>
+      <w:pPr>
+        <w:pStyle w:val="ListParagraph"/>
+        <w:numPr>
+          <w:ilvl w:val="0"/>
+          <w:numId w:val="11"/>
+        </w:numPr>
+        <w:rPr>
+          <w:lang w:val="en-US"/>
+        </w:rPr>
+      </w:pPr>
+      <w:r>
+        <w:rPr>
+          <w:lang w:val="en-US"/>
+        </w:rPr>
+        <w:t>Compiled languages:</w:t>
+      </w:r>
+      <w:r>
+        <w:rPr>
+          <w:lang w:val="en-US"/>
+        </w:rPr>
+        <w:tab/>
+      </w:r>
+      <w:r>
+        <w:rPr>
+          <w:lang w:val="en-US"/>
+        </w:rPr>
+        <w:tab/>
+      </w:r>
+      <w:r>
+        <w:rPr>
+          <w:lang w:val="en-US"/>
+        </w:rPr>
+        <w:tab/>
+      </w:r>
+    </w:p>
+    <w:p>
+      <w:pPr>
+        <w:pStyle w:val="ListParagraph"/>
+        <w:numPr>
+          <w:ilvl w:val="1"/>
+          <w:numId w:val="11"/>
+        </w:numPr>
+        <w:rPr>
+          <w:lang w:val="en-US"/>
+        </w:rPr>
+      </w:pPr>
+      <w:r>
+        <w:rPr>
+          <w:lang w:val="en-US"/>
+        </w:rPr>
+        <w:t>Convert source code to machine code and only run the exe file</w:t>
+      </w:r>
+    </w:p>
+    <w:p>
+      <w:pPr>
+        <w:pStyle w:val="ListParagraph"/>
+        <w:numPr>
+          <w:ilvl w:val="1"/>
+          <w:numId w:val="11"/>
+        </w:numPr>
+        <w:rPr>
+          <w:lang w:val="en-US"/>
+        </w:rPr>
+      </w:pPr>
+      <w:r>
+        <w:rPr>
+          <w:lang w:val="en-US"/>
+        </w:rPr>
+        <w:t xml:space="preserve">Not </w:t>
+      </w:r>
+      <w:r>
+        <w:rPr>
+          <w:lang w:val="en-US"/>
+        </w:rPr>
+        <w:t>cross-platform, compilation time (from source code to machine code)</w:t>
+      </w:r>
+    </w:p>
+    <w:p>
+      <w:pPr>
+        <w:pStyle w:val="ListParagraph"/>
+        <w:numPr>
+          <w:ilvl w:val="1"/>
+          <w:numId w:val="11"/>
+        </w:numPr>
+        <w:rPr>
+          <w:lang w:val="en-US"/>
+        </w:rPr>
+      </w:pPr>
+      <w:r>
+        <w:rPr>
+          <w:lang w:val="en-US"/>
+        </w:rPr>
+        <w:t xml:space="preserve">Private code (since we already have the executable file), faster, optimized specific </w:t>
+      </w:r>
+      <w:proofErr w:type="spellStart"/>
+      <w:r>
+        <w:rPr>
+          <w:lang w:val="en-US"/>
+        </w:rPr>
+        <w:t>cpu</w:t>
+      </w:r>
+      <w:proofErr w:type="spellEnd"/>
+      <w:r>
+        <w:rPr>
+          <w:lang w:val="en-US"/>
+        </w:rPr>
+        <w:t xml:space="preserve"> </w:t>
+      </w:r>
+    </w:p>
+    <w:p>
+      <w:pPr>
+        <w:pStyle w:val="ListParagraph"/>
+        <w:numPr>
+          <w:ilvl w:val="1"/>
+          <w:numId w:val="11"/>
+        </w:numPr>
+        <w:rPr>
+          <w:lang w:val="en-US"/>
+        </w:rPr>
+      </w:pPr>
+      <w:r>
+        <w:rPr>
+          <w:lang w:val="en-US"/>
+        </w:rPr>
+        <w:t xml:space="preserve">Errors are displayed after entire program is compiled </w:t>
+      </w:r>
+    </w:p>
+    <w:p>
+      <w:pPr>
+        <w:pStyle w:val="ListParagraph"/>
+        <w:numPr>
+          <w:ilvl w:val="1"/>
+          <w:numId w:val="11"/>
+        </w:numPr>
+        <w:rPr>
+          <w:lang w:val="en-US"/>
+        </w:rPr>
+      </w:pPr>
+      <w:r>
+        <w:rPr>
+          <w:lang w:val="en-US"/>
+        </w:rPr>
+        <w:t>Examples: C, C++</w:t>
+      </w:r>
+    </w:p>
+    <w:p>
+      <w:pPr>
+        <w:pStyle w:val="ListParagraph"/>
+        <w:numPr>
+          <w:ilvl w:val="0"/>
+          <w:numId w:val="11"/>
+        </w:numPr>
+        <w:rPr>
+          <w:lang w:val="en-US"/>
+        </w:rPr>
+      </w:pPr>
+      <w:r>
+        <w:rPr>
+          <w:lang w:val="en-US"/>
+        </w:rPr>
+        <w:t>Hybrid language:</w:t>
+      </w:r>
+    </w:p>
+    <w:p>
+      <w:pPr>
+        <w:pStyle w:val="ListParagraph"/>
+        <w:numPr>
+          <w:ilvl w:val="1"/>
+          <w:numId w:val="11"/>
+        </w:numPr>
+        <w:rPr>
+          <w:lang w:val="en-US"/>
+        </w:rPr>
+      </w:pPr>
+      <w:r>
+        <w:rPr>
+          <w:lang w:val="en-US"/>
+        </w:rPr>
+        <w:t>Source code -&gt; compiler -&gt; bytecode (aka IL) -&gt; interprete</w:t>
+      </w:r>
+      <w:r>
+        <w:rPr>
+          <w:lang w:val="en-US"/>
+        </w:rPr>
+        <w:t xml:space="preserve">r </w:t>
+      </w:r>
+    </w:p>
+    <w:p>
+      <w:pPr>
+        <w:pStyle w:val="ListParagraph"/>
+        <w:numPr>
+          <w:ilvl w:val="1"/>
+          <w:numId w:val="11"/>
+        </w:numPr>
+        <w:rPr>
+          <w:lang w:val="en-US"/>
+        </w:rPr>
+      </w:pPr>
+      <w:r>
+        <w:rPr>
+          <w:lang w:val="en-US"/>
+        </w:rPr>
+        <w:t>Examples: C#</w:t>
+      </w:r>
+    </w:p>
+    <w:p>
+      <w:pPr>
+        <w:rPr>
+          <w:lang w:val="en-US"/>
+        </w:rPr>
+      </w:pPr>
+    </w:p>
+    <w:p>
+      <w:pPr>
+        <w:rPr>
+          <w:lang w:val="en-US"/>
+        </w:rPr>
+      </w:pPr>
+    </w:p>
+    <w:p>
+      <w:pPr>
+        <w:rPr>
+          <w:sz w:val="28"/>
+          <w:szCs w:val="28"/>
+          <w:lang w:val="en-US"/>
+        </w:rPr>
+      </w:pPr>
+      <w:r>
+        <w:rPr>
+          <w:sz w:val="28"/>
+          <w:szCs w:val="28"/>
+          <w:lang w:val="en-US"/>
+        </w:rPr>
+        <w:t>What are DLL files?</w:t>
+      </w:r>
+    </w:p>
+    <w:p>
+      <w:pPr>
+        <w:pStyle w:val="ListParagraph"/>
+        <w:numPr>
+          <w:ilvl w:val="0"/>
+          <w:numId w:val="12"/>
+        </w:numPr>
+        <w:rPr>
+          <w:lang w:val="en-US"/>
+        </w:rPr>
+      </w:pPr>
+      <w:r>
+        <w:rPr>
+          <w:lang w:val="en-US"/>
+        </w:rPr>
+        <w:t>exe files run in their own memory or own address space</w:t>
+      </w:r>
+    </w:p>
+    <w:p>
+      <w:pPr>
+        <w:pStyle w:val="ListParagraph"/>
+        <w:numPr>
+          <w:ilvl w:val="0"/>
+          <w:numId w:val="12"/>
+        </w:numPr>
+        <w:rPr>
+          <w:lang w:val="en-US"/>
+        </w:rPr>
+      </w:pPr>
+      <w:proofErr w:type="spellStart"/>
+      <w:r>
+        <w:rPr>
+          <w:lang w:val="en-US"/>
+        </w:rPr>
+        <w:t>dll</w:t>
+      </w:r>
+      <w:proofErr w:type="spellEnd"/>
+      <w:r>
+        <w:rPr>
+          <w:lang w:val="en-US"/>
+        </w:rPr>
+        <w:t xml:space="preserve"> files run inside some other memory space, it cannot run on its own</w:t>
+      </w:r>
+      <w:r>
+        <w:rPr>
+          <w:lang w:val="en-US"/>
+        </w:rPr>
+        <w:t xml:space="preserve"> </w:t>
+      </w:r>
+    </w:p>
+    <w:p>
+      <w:pPr>
+        <w:pStyle w:val="ListParagraph"/>
+        <w:numPr>
+          <w:ilvl w:val="1"/>
+          <w:numId w:val="12"/>
+        </w:numPr>
+        <w:rPr>
+          <w:lang w:val="en-US"/>
+        </w:rPr>
+      </w:pPr>
+      <w:r>
+        <w:rPr>
+          <w:lang w:val="en-US"/>
+        </w:rPr>
+        <w:t>I</w:t>
+      </w:r>
+      <w:r>
+        <w:rPr>
+          <w:lang w:val="en-US"/>
+        </w:rPr>
+        <w:t xml:space="preserve">t needs a host to run it </w:t>
+      </w:r>
+    </w:p>
+    <w:p>
+      <w:pPr>
+        <w:pStyle w:val="ListParagraph"/>
+        <w:numPr>
+          <w:ilvl w:val="0"/>
+          <w:numId w:val="12"/>
+        </w:numPr>
+        <w:rPr>
+          <w:lang w:val="en-US"/>
+        </w:rPr>
+      </w:pPr>
+      <w:proofErr w:type="spellStart"/>
+      <w:r>
+        <w:rPr>
+          <w:lang w:val="en-US"/>
+        </w:rPr>
+        <w:t>dll</w:t>
+      </w:r>
+      <w:proofErr w:type="spellEnd"/>
+      <w:r>
+        <w:rPr>
+          <w:lang w:val="en-US"/>
+        </w:rPr>
+        <w:t xml:space="preserve"> are for reusabilit</w:t>
+      </w:r>
+      <w:r>
+        <w:rPr>
+          <w:lang w:val="en-US"/>
+        </w:rPr>
+        <w:t xml:space="preserve">y </w:t>
+      </w:r>
+    </w:p>
+    <w:p>
+      <w:pPr>
         <w:rPr>
           <w:lang w:val="en-US"/>
         </w:rPr>
@@ -1534,6 +2943,95 @@
 <file path=word/numbering.xml><?xml version="1.0" encoding="utf-8"?>
 <w:numbering xmlns:wpc="http://schemas.microsoft.com/office/word/2010/wordprocessingCanvas" xmlns:cx="http://schemas.microsoft.com/office/drawing/2014/chartex" xmlns:cx1="http://schemas.microsoft.com/office/drawing/2015/9/8/chartex" xmlns:cx2="http://schemas.microsoft.com/office/drawing/2015/10/21/chartex" xmlns:cx3="http://schemas.microsoft.com/office/drawing/2016/5/9/chartex" xmlns:cx4="http://schemas.microsoft.com/office/drawing/2016/5/10/chartex" xmlns:cx5="http://schemas.microsoft.com/office/drawing/2016/5/11/chartex" xmlns:cx6="http://schemas.microsoft.com/office/drawing/2016/5/12/chartex" xmlns:cx7="http://schemas.microsoft.com/office/drawing/2016/5/13/chartex" xmlns:cx8="http://schemas.microsoft.com/office/drawing/2016/5/14/chartex" xmlns:mc="http://schemas.openxmlformats.org/markup-compatibility/2006" xmlns:aink="http://schemas.microsoft.com/office/drawing/2016/ink" xmlns:am3d="http://schemas.microsoft.com/office/drawing/2017/model3d" xmlns:o="urn:schemas-microsoft-com:office:office" xmlns:oel="http://schemas.microsoft.com/office/2019/extlst" xmlns:r="http://schemas.openxmlformats.org/officeDocument/2006/relationships" xmlns:m="http://schemas.openxmlformats.org/officeDocument/2006/math" xmlns:v="urn:schemas-microsoft-com:vml" xmlns:wp14="http://schemas.microsoft.com/office/word/2010/wordprocessingDrawing" xmlns:wp="http://schemas.openxmlformats.org/drawingml/2006/wordprocessingDrawing" xmlns:w10="urn:schemas-microsoft-com:office:word" xmlns:w="http://schemas.openxmlformats.org/wordprocessingml/2006/main" xmlns:w14="http://schemas.microsoft.com/office/word/2010/wordml" xmlns:w15="http://schemas.microsoft.com/office/word/2012/wordml" xmlns:w16cex="http://schemas.microsoft.com/office/word/2018/wordml/cex" xmlns:w16cid="http://schemas.microsoft.com/office/word/2016/wordml/cid" xmlns:w16="http://schemas.microsoft.com/office/word/2018/wordml" xmlns:w16sdtdh="http://schemas.microsoft.com/office/word/2020/wordml/sdtdatahash" xmlns:w16se="http://schemas.microsoft.com/office/word/2015/wordml/symex" xmlns:wpg="http://schemas.microsoft.com/office/word/2010/wordprocessingGroup" xmlns:wpi="http://schemas.microsoft.com/office/word/2010/wordprocessingInk" xmlns:wne="http://schemas.microsoft.com/office/word/2006/wordml" xmlns:wps="http://schemas.microsoft.com/office/word/2010/wordprocessingShape" mc:Ignorable="w14 w15 w16se w16cid w16 w16cex w16sdtdh wp14">
   <w:abstractNum w:abstractNumId="0" w15:restartNumberingAfterBreak="0">
+    <w:nsid w:val="03CA01EF"/>
+    <w:multiLevelType w:val="hybridMultilevel"/>
+    <w:tmpl w:val="6C9067B0"/>
+    <w:lvl w:ilvl="0" w:tplc="501CAAC8">
+      <w:start w:val="1"/>
+      <w:numFmt w:val="decimal"/>
+      <w:lvlText w:val="%1)"/>
+      <w:lvlJc w:val="left"/>
+      <w:pPr>
+        <w:ind w:left="1080" w:hanging="360"/>
+      </w:pPr>
+      <w:rPr>
+        <w:rFonts w:hint="default"/>
+      </w:rPr>
+    </w:lvl>
+    <w:lvl w:ilvl="1" w:tplc="44090019">
+      <w:start w:val="1"/>
+      <w:numFmt w:val="lowerLetter"/>
+      <w:lvlText w:val="%2."/>
+      <w:lvlJc w:val="left"/>
+      <w:pPr>
+        <w:ind w:left="1800" w:hanging="360"/>
+      </w:pPr>
+    </w:lvl>
+    <w:lvl w:ilvl="2" w:tplc="4409001B" w:tentative="1">
+      <w:start w:val="1"/>
+      <w:numFmt w:val="lowerRoman"/>
+      <w:lvlText w:val="%3."/>
+      <w:lvlJc w:val="right"/>
+      <w:pPr>
+        <w:ind w:left="2520" w:hanging="180"/>
+      </w:pPr>
+    </w:lvl>
+    <w:lvl w:ilvl="3" w:tplc="4409000F" w:tentative="1">
+      <w:start w:val="1"/>
+      <w:numFmt w:val="decimal"/>
+      <w:lvlText w:val="%4."/>
+      <w:lvlJc w:val="left"/>
+      <w:pPr>
+        <w:ind w:left="3240" w:hanging="360"/>
+      </w:pPr>
+    </w:lvl>
+    <w:lvl w:ilvl="4" w:tplc="44090019" w:tentative="1">
+      <w:start w:val="1"/>
+      <w:numFmt w:val="lowerLetter"/>
+      <w:lvlText w:val="%5."/>
+      <w:lvlJc w:val="left"/>
+      <w:pPr>
+        <w:ind w:left="3960" w:hanging="360"/>
+      </w:pPr>
+    </w:lvl>
+    <w:lvl w:ilvl="5" w:tplc="4409001B" w:tentative="1">
+      <w:start w:val="1"/>
+      <w:numFmt w:val="lowerRoman"/>
+      <w:lvlText w:val="%6."/>
+      <w:lvlJc w:val="right"/>
+      <w:pPr>
+        <w:ind w:left="4680" w:hanging="180"/>
+      </w:pPr>
+    </w:lvl>
+    <w:lvl w:ilvl="6" w:tplc="4409000F" w:tentative="1">
+      <w:start w:val="1"/>
+      <w:numFmt w:val="decimal"/>
+      <w:lvlText w:val="%7."/>
+      <w:lvlJc w:val="left"/>
+      <w:pPr>
+        <w:ind w:left="5400" w:hanging="360"/>
+      </w:pPr>
+    </w:lvl>
+    <w:lvl w:ilvl="7" w:tplc="44090019" w:tentative="1">
+      <w:start w:val="1"/>
+      <w:numFmt w:val="lowerLetter"/>
+      <w:lvlText w:val="%8."/>
+      <w:lvlJc w:val="left"/>
+      <w:pPr>
+        <w:ind w:left="6120" w:hanging="360"/>
+      </w:pPr>
+    </w:lvl>
+    <w:lvl w:ilvl="8" w:tplc="4409001B" w:tentative="1">
+      <w:start w:val="1"/>
+      <w:numFmt w:val="lowerRoman"/>
+      <w:lvlText w:val="%9."/>
+      <w:lvlJc w:val="right"/>
+      <w:pPr>
+        <w:ind w:left="6840" w:hanging="180"/>
+      </w:pPr>
+    </w:lvl>
+  </w:abstractNum>
+  <w:abstractNum w:abstractNumId="1" w15:restartNumberingAfterBreak="0">
     <w:nsid w:val="16533499"/>
     <w:multiLevelType w:val="hybridMultilevel"/>
     <w:tmpl w:val="EA36B186"/>
@@ -1622,7 +3120,7 @@
       </w:pPr>
     </w:lvl>
   </w:abstractNum>
-  <w:abstractNum w:abstractNumId="1" w15:restartNumberingAfterBreak="0">
+  <w:abstractNum w:abstractNumId="2" w15:restartNumberingAfterBreak="0">
     <w:nsid w:val="2D8F13CB"/>
     <w:multiLevelType w:val="hybridMultilevel"/>
     <w:tmpl w:val="8FC89150"/>
@@ -1711,7 +3209,7 @@
       </w:pPr>
     </w:lvl>
   </w:abstractNum>
-  <w:abstractNum w:abstractNumId="2" w15:restartNumberingAfterBreak="0">
+  <w:abstractNum w:abstractNumId="3" w15:restartNumberingAfterBreak="0">
     <w:nsid w:val="37A60CFB"/>
     <w:multiLevelType w:val="hybridMultilevel"/>
     <w:tmpl w:val="8668C5E4"/>
@@ -1800,7 +3298,7 @@
       </w:pPr>
     </w:lvl>
   </w:abstractNum>
-  <w:abstractNum w:abstractNumId="3" w15:restartNumberingAfterBreak="0">
+  <w:abstractNum w:abstractNumId="4" w15:restartNumberingAfterBreak="0">
     <w:nsid w:val="394F5CD4"/>
     <w:multiLevelType w:val="hybridMultilevel"/>
     <w:tmpl w:val="4352FCEA"/>
@@ -1889,7 +3387,96 @@
       </w:pPr>
     </w:lvl>
   </w:abstractNum>
-  <w:abstractNum w:abstractNumId="4" w15:restartNumberingAfterBreak="0">
+  <w:abstractNum w:abstractNumId="5" w15:restartNumberingAfterBreak="0">
+    <w:nsid w:val="3CCA6164"/>
+    <w:multiLevelType w:val="hybridMultilevel"/>
+    <w:tmpl w:val="2BE2D360"/>
+    <w:lvl w:ilvl="0" w:tplc="44090011">
+      <w:start w:val="1"/>
+      <w:numFmt w:val="decimal"/>
+      <w:lvlText w:val="%1)"/>
+      <w:lvlJc w:val="left"/>
+      <w:pPr>
+        <w:ind w:left="720" w:hanging="360"/>
+      </w:pPr>
+      <w:rPr>
+        <w:rFonts w:hint="default"/>
+      </w:rPr>
+    </w:lvl>
+    <w:lvl w:ilvl="1" w:tplc="44090019">
+      <w:start w:val="1"/>
+      <w:numFmt w:val="lowerLetter"/>
+      <w:lvlText w:val="%2."/>
+      <w:lvlJc w:val="left"/>
+      <w:pPr>
+        <w:ind w:left="1440" w:hanging="360"/>
+      </w:pPr>
+    </w:lvl>
+    <w:lvl w:ilvl="2" w:tplc="4409001B" w:tentative="1">
+      <w:start w:val="1"/>
+      <w:numFmt w:val="lowerRoman"/>
+      <w:lvlText w:val="%3."/>
+      <w:lvlJc w:val="right"/>
+      <w:pPr>
+        <w:ind w:left="2160" w:hanging="180"/>
+      </w:pPr>
+    </w:lvl>
+    <w:lvl w:ilvl="3" w:tplc="4409000F" w:tentative="1">
+      <w:start w:val="1"/>
+      <w:numFmt w:val="decimal"/>
+      <w:lvlText w:val="%4."/>
+      <w:lvlJc w:val="left"/>
+      <w:pPr>
+        <w:ind w:left="2880" w:hanging="360"/>
+      </w:pPr>
+    </w:lvl>
+    <w:lvl w:ilvl="4" w:tplc="44090019" w:tentative="1">
+      <w:start w:val="1"/>
+      <w:numFmt w:val="lowerLetter"/>
+      <w:lvlText w:val="%5."/>
+      <w:lvlJc w:val="left"/>
+      <w:pPr>
+        <w:ind w:left="3600" w:hanging="360"/>
+      </w:pPr>
+    </w:lvl>
+    <w:lvl w:ilvl="5" w:tplc="4409001B" w:tentative="1">
+      <w:start w:val="1"/>
+      <w:numFmt w:val="lowerRoman"/>
+      <w:lvlText w:val="%6."/>
+      <w:lvlJc w:val="right"/>
+      <w:pPr>
+        <w:ind w:left="4320" w:hanging="180"/>
+      </w:pPr>
+    </w:lvl>
+    <w:lvl w:ilvl="6" w:tplc="4409000F" w:tentative="1">
+      <w:start w:val="1"/>
+      <w:numFmt w:val="decimal"/>
+      <w:lvlText w:val="%7."/>
+      <w:lvlJc w:val="left"/>
+      <w:pPr>
+        <w:ind w:left="5040" w:hanging="360"/>
+      </w:pPr>
+    </w:lvl>
+    <w:lvl w:ilvl="7" w:tplc="44090019" w:tentative="1">
+      <w:start w:val="1"/>
+      <w:numFmt w:val="lowerLetter"/>
+      <w:lvlText w:val="%8."/>
+      <w:lvlJc w:val="left"/>
+      <w:pPr>
+        <w:ind w:left="5760" w:hanging="360"/>
+      </w:pPr>
+    </w:lvl>
+    <w:lvl w:ilvl="8" w:tplc="4409001B" w:tentative="1">
+      <w:start w:val="1"/>
+      <w:numFmt w:val="lowerRoman"/>
+      <w:lvlText w:val="%9."/>
+      <w:lvlJc w:val="right"/>
+      <w:pPr>
+        <w:ind w:left="6480" w:hanging="180"/>
+      </w:pPr>
+    </w:lvl>
+  </w:abstractNum>
+  <w:abstractNum w:abstractNumId="6" w15:restartNumberingAfterBreak="0">
     <w:nsid w:val="44287E68"/>
     <w:multiLevelType w:val="hybridMultilevel"/>
     <w:tmpl w:val="8F4CD172"/>
@@ -1978,7 +3565,7 @@
       </w:pPr>
     </w:lvl>
   </w:abstractNum>
-  <w:abstractNum w:abstractNumId="5" w15:restartNumberingAfterBreak="0">
+  <w:abstractNum w:abstractNumId="7" w15:restartNumberingAfterBreak="0">
     <w:nsid w:val="4B845AA8"/>
     <w:multiLevelType w:val="hybridMultilevel"/>
     <w:tmpl w:val="00C4C26E"/>
@@ -2067,7 +3654,120 @@
       </w:pPr>
     </w:lvl>
   </w:abstractNum>
-  <w:abstractNum w:abstractNumId="6" w15:restartNumberingAfterBreak="0">
+  <w:abstractNum w:abstractNumId="8" w15:restartNumberingAfterBreak="0">
+    <w:nsid w:val="504409BE"/>
+    <w:multiLevelType w:val="hybridMultilevel"/>
+    <w:tmpl w:val="5D0ABA08"/>
+    <w:lvl w:ilvl="0" w:tplc="9292976A">
+      <w:start w:val="1"/>
+      <w:numFmt w:val="bullet"/>
+      <w:lvlText w:val="-"/>
+      <w:lvlJc w:val="left"/>
+      <w:pPr>
+        <w:ind w:left="1080" w:hanging="360"/>
+      </w:pPr>
+      <w:rPr>
+        <w:rFonts w:ascii="Calibri" w:eastAsiaTheme="minorHAnsi" w:hAnsi="Calibri" w:cs="Calibri" w:hint="default"/>
+      </w:rPr>
+    </w:lvl>
+    <w:lvl w:ilvl="1" w:tplc="44090003" w:tentative="1">
+      <w:start w:val="1"/>
+      <w:numFmt w:val="bullet"/>
+      <w:lvlText w:val="o"/>
+      <w:lvlJc w:val="left"/>
+      <w:pPr>
+        <w:ind w:left="1800" w:hanging="360"/>
+      </w:pPr>
+      <w:rPr>
+        <w:rFonts w:ascii="Courier New" w:hAnsi="Courier New" w:cs="Courier New" w:hint="default"/>
+      </w:rPr>
+    </w:lvl>
+    <w:lvl w:ilvl="2" w:tplc="44090005" w:tentative="1">
+      <w:start w:val="1"/>
+      <w:numFmt w:val="bullet"/>
+      <w:lvlText w:val=""/>
+      <w:lvlJc w:val="left"/>
+      <w:pPr>
+        <w:ind w:left="2520" w:hanging="360"/>
+      </w:pPr>
+      <w:rPr>
+        <w:rFonts w:ascii="Wingdings" w:hAnsi="Wingdings" w:hint="default"/>
+      </w:rPr>
+    </w:lvl>
+    <w:lvl w:ilvl="3" w:tplc="44090001" w:tentative="1">
+      <w:start w:val="1"/>
+      <w:numFmt w:val="bullet"/>
+      <w:lvlText w:val=""/>
+      <w:lvlJc w:val="left"/>
+      <w:pPr>
+        <w:ind w:left="3240" w:hanging="360"/>
+      </w:pPr>
+      <w:rPr>
+        <w:rFonts w:ascii="Symbol" w:hAnsi="Symbol" w:hint="default"/>
+      </w:rPr>
+    </w:lvl>
+    <w:lvl w:ilvl="4" w:tplc="44090003" w:tentative="1">
+      <w:start w:val="1"/>
+      <w:numFmt w:val="bullet"/>
+      <w:lvlText w:val="o"/>
+      <w:lvlJc w:val="left"/>
+      <w:pPr>
+        <w:ind w:left="3960" w:hanging="360"/>
+      </w:pPr>
+      <w:rPr>
+        <w:rFonts w:ascii="Courier New" w:hAnsi="Courier New" w:cs="Courier New" w:hint="default"/>
+      </w:rPr>
+    </w:lvl>
+    <w:lvl w:ilvl="5" w:tplc="44090005" w:tentative="1">
+      <w:start w:val="1"/>
+      <w:numFmt w:val="bullet"/>
+      <w:lvlText w:val=""/>
+      <w:lvlJc w:val="left"/>
+      <w:pPr>
+        <w:ind w:left="4680" w:hanging="360"/>
+      </w:pPr>
+      <w:rPr>
+        <w:rFonts w:ascii="Wingdings" w:hAnsi="Wingdings" w:hint="default"/>
+      </w:rPr>
+    </w:lvl>
+    <w:lvl w:ilvl="6" w:tplc="44090001" w:tentative="1">
+      <w:start w:val="1"/>
+      <w:numFmt w:val="bullet"/>
+      <w:lvlText w:val=""/>
+      <w:lvlJc w:val="left"/>
+      <w:pPr>
+        <w:ind w:left="5400" w:hanging="360"/>
+      </w:pPr>
+      <w:rPr>
+        <w:rFonts w:ascii="Symbol" w:hAnsi="Symbol" w:hint="default"/>
+      </w:rPr>
+    </w:lvl>
+    <w:lvl w:ilvl="7" w:tplc="44090003" w:tentative="1">
+      <w:start w:val="1"/>
+      <w:numFmt w:val="bullet"/>
+      <w:lvlText w:val="o"/>
+      <w:lvlJc w:val="left"/>
+      <w:pPr>
+        <w:ind w:left="6120" w:hanging="360"/>
+      </w:pPr>
+      <w:rPr>
+        <w:rFonts w:ascii="Courier New" w:hAnsi="Courier New" w:cs="Courier New" w:hint="default"/>
+      </w:rPr>
+    </w:lvl>
+    <w:lvl w:ilvl="8" w:tplc="44090005" w:tentative="1">
+      <w:start w:val="1"/>
+      <w:numFmt w:val="bullet"/>
+      <w:lvlText w:val=""/>
+      <w:lvlJc w:val="left"/>
+      <w:pPr>
+        <w:ind w:left="6840" w:hanging="360"/>
+      </w:pPr>
+      <w:rPr>
+        <w:rFonts w:ascii="Wingdings" w:hAnsi="Wingdings" w:hint="default"/>
+      </w:rPr>
+    </w:lvl>
+  </w:abstractNum>
+  <w:abstractNum w:abstractNumId="9" w15:restartNumberingAfterBreak="0">
     <w:nsid w:val="616B036F"/>
     <w:multiLevelType w:val="hybridMultilevel"/>
     <w:tmpl w:val="9A2ADB8A"/>
@@ -2156,7 +3856,7 @@
       </w:pPr>
     </w:lvl>
   </w:abstractNum>
-  <w:abstractNum w:abstractNumId="7" w15:restartNumberingAfterBreak="0">
+  <w:abstractNum w:abstractNumId="10" w15:restartNumberingAfterBreak="0">
     <w:nsid w:val="787159CC"/>
     <w:multiLevelType w:val="hybridMultilevel"/>
     <w:tmpl w:val="70F86078"/>
@@ -2245,7 +3945,7 @@
       </w:pPr>
     </w:lvl>
   </w:abstractNum>
-  <w:abstractNum w:abstractNumId="8" w15:restartNumberingAfterBreak="0">
+  <w:abstractNum w:abstractNumId="11" w15:restartNumberingAfterBreak="0">
     <w:nsid w:val="7E9E3616"/>
     <w:multiLevelType w:val="hybridMultilevel"/>
     <w:tmpl w:val="FAA40A38"/>
@@ -2334,7 +4034,7 @@
       </w:pPr>
     </w:lvl>
   </w:abstractNum>
-  <w:abstractNum w:abstractNumId="9" w15:restartNumberingAfterBreak="0">
+  <w:abstractNum w:abstractNumId="12" w15:restartNumberingAfterBreak="0">
     <w:nsid w:val="7F37411C"/>
     <w:multiLevelType w:val="hybridMultilevel"/>
     <w:tmpl w:val="545A7B46"/>
@@ -2350,7 +4050,7 @@
         <w:rFonts w:hint="default"/>
       </w:rPr>
     </w:lvl>
-    <w:lvl w:ilvl="1" w:tplc="44090019" w:tentative="1">
+    <w:lvl w:ilvl="1" w:tplc="44090019">
       <w:start w:val="1"/>
       <w:numFmt w:val="lowerLetter"/>
       <w:lvlText w:val="%2."/>
@@ -2424,34 +4124,43 @@
     </w:lvl>
   </w:abstractNum>
   <w:num w:numId="1" w16cid:durableId="808086002">
+    <w:abstractNumId w:val="10"/>
+  </w:num>
+  <w:num w:numId="2" w16cid:durableId="593900708">
+    <w:abstractNumId w:val="6"/>
+  </w:num>
+  <w:num w:numId="3" w16cid:durableId="1539658922">
+    <w:abstractNumId w:val="3"/>
+  </w:num>
+  <w:num w:numId="4" w16cid:durableId="690109243">
     <w:abstractNumId w:val="7"/>
   </w:num>
-  <w:num w:numId="2" w16cid:durableId="593900708">
+  <w:num w:numId="5" w16cid:durableId="1230115563">
+    <w:abstractNumId w:val="11"/>
+  </w:num>
+  <w:num w:numId="6" w16cid:durableId="1895854005">
+    <w:abstractNumId w:val="9"/>
+  </w:num>
+  <w:num w:numId="7" w16cid:durableId="901915418">
+    <w:abstractNumId w:val="2"/>
+  </w:num>
+  <w:num w:numId="8" w16cid:durableId="955016492">
     <w:abstractNumId w:val="4"/>
   </w:num>
-  <w:num w:numId="3" w16cid:durableId="1539658922">
-    <w:abstractNumId w:val="2"/>
+  <w:num w:numId="9" w16cid:durableId="1110272991">
+    <w:abstractNumId w:val="12"/>
   </w:num>
-  <w:num w:numId="4" w16cid:durableId="690109243">
+  <w:num w:numId="10" w16cid:durableId="428432846">
+    <w:abstractNumId w:val="1"/>
+  </w:num>
+  <w:num w:numId="11" w16cid:durableId="1333072166">
     <w:abstractNumId w:val="5"/>
   </w:num>
-  <w:num w:numId="5" w16cid:durableId="1230115563">
+  <w:num w:numId="12" w16cid:durableId="1157066923">
+    <w:abstractNumId w:val="0"/>
+  </w:num>
+  <w:num w:numId="13" w16cid:durableId="811291985">
     <w:abstractNumId w:val="8"/>
-  </w:num>
-  <w:num w:numId="6" w16cid:durableId="1895854005">
-    <w:abstractNumId w:val="6"/>
-  </w:num>
-  <w:num w:numId="7" w16cid:durableId="901915418">
-    <w:abstractNumId w:val="1"/>
-  </w:num>
-  <w:num w:numId="8" w16cid:durableId="955016492">
-    <w:abstractNumId w:val="3"/>
-  </w:num>
-  <w:num w:numId="9" w16cid:durableId="1110272991">
-    <w:abstractNumId w:val="9"/>
-  </w:num>
-  <w:num w:numId="10" w16cid:durableId="428432846">
-    <w:abstractNumId w:val="0"/>
   </w:num>
 </w:numbering>
 </file>

</xml_diff>

<commit_message>
some notes about interpreter vs compiler, CLR, types in C#, boxing, and generics
</commit_message>
<xml_diff>
--- a/.NET Framework.docx
+++ b/.NET Framework.docx
@@ -116,71 +116,102 @@
           <w:lang w:val="en-US"/>
         </w:rPr>
       </w:pPr>
-    </w:p>
-    <w:p>
-      <w:pPr>
-        <w:rPr>
-          <w:sz w:val="28"/>
-          <w:szCs w:val="28"/>
-          <w:lang w:val="en-US"/>
-        </w:rPr>
-      </w:pPr>
-    </w:p>
-    <w:p>
-      <w:pPr>
-        <w:rPr>
-          <w:sz w:val="28"/>
-          <w:szCs w:val="28"/>
-          <w:lang w:val="en-US"/>
-        </w:rPr>
-      </w:pPr>
-    </w:p>
-    <w:p>
-      <w:pPr>
-        <w:rPr>
-          <w:sz w:val="28"/>
-          <w:szCs w:val="28"/>
-          <w:lang w:val="en-US"/>
-        </w:rPr>
-      </w:pPr>
-      <w:r>
-        <w:rPr>
-          <w:sz w:val="28"/>
-          <w:szCs w:val="28"/>
-          <w:lang w:val="en-US"/>
-        </w:rPr>
-        <w:t>Interpreted vs compiled</w:t>
-      </w:r>
-    </w:p>
-    <w:p>
-      <w:pPr>
-        <w:rPr>
-          <w:sz w:val="28"/>
-          <w:szCs w:val="28"/>
-          <w:lang w:val="en-US"/>
-        </w:rPr>
-      </w:pPr>
-    </w:p>
-    <w:p>
-      <w:pPr>
-        <w:rPr>
-          <w:sz w:val="28"/>
-          <w:szCs w:val="28"/>
-          <w:lang w:val="en-US"/>
-        </w:rPr>
-      </w:pPr>
-      <w:r>
-        <w:rPr>
-          <w:sz w:val="28"/>
-          <w:szCs w:val="28"/>
-          <w:lang w:val="en-US"/>
-        </w:rPr>
-        <w:t>CLR</w:t>
-      </w:r>
-      <w:r>
-        <w:rPr>
-          <w:sz w:val="28"/>
-          <w:szCs w:val="28"/>
+      <w:r>
+        <w:rPr>
+          <w:sz w:val="28"/>
+          <w:szCs w:val="28"/>
+          <w:lang w:val="en-US"/>
+        </w:rPr>
+        <w:t>Commit message: ‘’</w:t>
+      </w:r>
+    </w:p>
+    <w:p>
+      <w:pPr>
+        <w:rPr>
+          <w:sz w:val="28"/>
+          <w:szCs w:val="28"/>
+          <w:lang w:val="en-US"/>
+        </w:rPr>
+      </w:pPr>
+    </w:p>
+    <w:p>
+      <w:pPr>
+        <w:rPr>
+          <w:sz w:val="28"/>
+          <w:szCs w:val="28"/>
+          <w:lang w:val="en-US"/>
+        </w:rPr>
+      </w:pPr>
+    </w:p>
+    <w:p>
+      <w:pPr>
+        <w:rPr>
+          <w:sz w:val="28"/>
+          <w:szCs w:val="28"/>
+          <w:lang w:val="en-US"/>
+        </w:rPr>
+      </w:pPr>
+    </w:p>
+    <w:p>
+      <w:pPr>
+        <w:rPr>
+          <w:sz w:val="28"/>
+          <w:szCs w:val="28"/>
+          <w:lang w:val="en-US"/>
+        </w:rPr>
+      </w:pPr>
+    </w:p>
+    <w:p>
+      <w:pPr>
+        <w:rPr>
+          <w:sz w:val="28"/>
+          <w:szCs w:val="28"/>
+          <w:lang w:val="en-US"/>
+        </w:rPr>
+      </w:pPr>
+      <w:r>
+        <w:rPr>
+          <w:sz w:val="28"/>
+          <w:szCs w:val="28"/>
+          <w:lang w:val="en-US"/>
+        </w:rPr>
+        <w:t xml:space="preserve">Types: </w:t>
+      </w:r>
+      <w:r>
+        <w:rPr>
+          <w:rFonts w:cstheme="minorHAnsi"/>
+          <w:sz w:val="28"/>
+          <w:szCs w:val="28"/>
+          <w:lang w:val="en-US"/>
+        </w:rPr>
+        <w:t>€</w:t>
+      </w:r>
+    </w:p>
+    <w:p>
+      <w:pPr>
+        <w:pStyle w:val="ListParagraph"/>
+        <w:numPr>
+          <w:ilvl w:val="0"/>
+          <w:numId w:val="16"/>
+        </w:numPr>
+        <w:rPr>
+          <w:lang w:val="en-US"/>
+        </w:rPr>
+      </w:pPr>
+      <w:r>
+        <w:rPr>
+          <w:lang w:val="en-US"/>
+        </w:rPr>
+        <w:t>value types</w:t>
+      </w:r>
+      <w:r>
+        <w:rPr>
+          <w:lang w:val="en-US"/>
+        </w:rPr>
+        <w:t xml:space="preserve"> (simple, enum, struct, nullable, tuple)</w:t>
+      </w:r>
+      <w:r>
+        <w:rPr>
           <w:lang w:val="en-US"/>
         </w:rPr>
         <w:t xml:space="preserve"> </w:t>
@@ -188,118 +219,83 @@
     </w:p>
     <w:p>
       <w:pPr>
-        <w:rPr>
-          <w:sz w:val="28"/>
-          <w:szCs w:val="28"/>
-          <w:lang w:val="en-US"/>
-        </w:rPr>
-      </w:pPr>
-    </w:p>
-    <w:p>
-      <w:pPr>
-        <w:rPr>
-          <w:sz w:val="28"/>
-          <w:szCs w:val="28"/>
-          <w:lang w:val="en-US"/>
-        </w:rPr>
-      </w:pPr>
-      <w:r>
-        <w:rPr>
-          <w:sz w:val="28"/>
-          <w:szCs w:val="28"/>
-          <w:lang w:val="en-US"/>
-        </w:rPr>
-        <w:t>Types: value types</w:t>
-      </w:r>
-      <w:r>
-        <w:rPr>
-          <w:sz w:val="28"/>
-          <w:szCs w:val="28"/>
-          <w:lang w:val="en-US"/>
-        </w:rPr>
-        <w:t xml:space="preserve"> (simple, </w:t>
-      </w:r>
-      <w:proofErr w:type="spellStart"/>
-      <w:r>
-        <w:rPr>
-          <w:sz w:val="28"/>
-          <w:szCs w:val="28"/>
-          <w:lang w:val="en-US"/>
-        </w:rPr>
-        <w:t>enum</w:t>
-      </w:r>
-      <w:proofErr w:type="spellEnd"/>
-      <w:r>
-        <w:rPr>
-          <w:sz w:val="28"/>
-          <w:szCs w:val="28"/>
-          <w:lang w:val="en-US"/>
-        </w:rPr>
-        <w:t>, struct, nullable, tuple)</w:t>
-      </w:r>
-      <w:r>
-        <w:rPr>
-          <w:sz w:val="28"/>
-          <w:szCs w:val="28"/>
-          <w:lang w:val="en-US"/>
-        </w:rPr>
-        <w:t xml:space="preserve"> and reference types</w:t>
-      </w:r>
-      <w:r>
-        <w:rPr>
-          <w:sz w:val="28"/>
-          <w:szCs w:val="28"/>
-          <w:lang w:val="en-US"/>
-        </w:rPr>
-        <w:t xml:space="preserve"> (class, interface, array, delegate)</w:t>
-      </w:r>
-      <w:r>
-        <w:rPr>
-          <w:sz w:val="28"/>
-          <w:szCs w:val="28"/>
+        <w:pStyle w:val="ListParagraph"/>
+        <w:numPr>
+          <w:ilvl w:val="0"/>
+          <w:numId w:val="16"/>
+        </w:numPr>
+        <w:rPr>
+          <w:lang w:val="en-US"/>
+        </w:rPr>
+      </w:pPr>
+      <w:r>
+        <w:rPr>
+          <w:lang w:val="en-US"/>
+        </w:rPr>
+        <w:t>reference types</w:t>
+      </w:r>
+      <w:r>
+        <w:rPr>
+          <w:lang w:val="en-US"/>
+        </w:rPr>
+        <w:t xml:space="preserve"> (class, interface, array, delegate</w:t>
+      </w:r>
+      <w:r>
+        <w:rPr>
+          <w:lang w:val="en-US"/>
+        </w:rPr>
+        <w:t>?</w:t>
+      </w:r>
+      <w:r>
+        <w:rPr>
+          <w:lang w:val="en-US"/>
+        </w:rPr>
+        <w:t>)</w:t>
+      </w:r>
+      <w:r>
+        <w:rPr>
           <w:lang w:val="en-US"/>
         </w:rPr>
         <w:t>, record types?</w:t>
       </w:r>
       <w:r>
         <w:rPr>
-          <w:sz w:val="28"/>
-          <w:szCs w:val="28"/>
-          <w:lang w:val="en-US"/>
-        </w:rPr>
-        <w:t xml:space="preserve"> 6 C# types are user definable: class, </w:t>
-      </w:r>
-      <w:proofErr w:type="spellStart"/>
-      <w:r>
-        <w:rPr>
-          <w:sz w:val="28"/>
-          <w:szCs w:val="28"/>
-          <w:lang w:val="en-US"/>
-        </w:rPr>
-        <w:t>enum</w:t>
-      </w:r>
-      <w:proofErr w:type="spellEnd"/>
-      <w:r>
-        <w:rPr>
-          <w:sz w:val="28"/>
-          <w:szCs w:val="28"/>
-          <w:lang w:val="en-US"/>
-        </w:rPr>
-        <w:t xml:space="preserve">, struct, interface, delegate, and tuple. </w:t>
-      </w:r>
-    </w:p>
-    <w:p>
-      <w:pPr>
-        <w:rPr>
-          <w:sz w:val="28"/>
-          <w:szCs w:val="28"/>
-          <w:lang w:val="en-US"/>
-        </w:rPr>
-      </w:pPr>
-      <w:r>
-        <w:rPr>
-          <w:sz w:val="28"/>
-          <w:szCs w:val="28"/>
+          <w:lang w:val="en-US"/>
+        </w:rPr>
+        <w:t xml:space="preserve"> </w:t>
+      </w:r>
+    </w:p>
+    <w:p>
+      <w:pPr>
+        <w:pStyle w:val="ListParagraph"/>
+        <w:numPr>
+          <w:ilvl w:val="0"/>
+          <w:numId w:val="16"/>
+        </w:numPr>
+        <w:rPr>
+          <w:lang w:val="en-US"/>
+        </w:rPr>
+      </w:pPr>
+      <w:r>
+        <w:rPr>
+          <w:lang w:val="en-US"/>
+        </w:rPr>
+        <w:t xml:space="preserve">6 C# types are user definable: class, enum, struct, interface, delegate, and tuple. </w:t>
+      </w:r>
+    </w:p>
+    <w:p>
+      <w:pPr>
+        <w:pStyle w:val="ListParagraph"/>
+        <w:numPr>
+          <w:ilvl w:val="0"/>
+          <w:numId w:val="16"/>
+        </w:numPr>
+        <w:rPr>
+          <w:lang w:val="en-US"/>
+        </w:rPr>
+      </w:pPr>
+      <w:r>
+        <w:rPr>
           <w:lang w:val="en-US"/>
         </w:rPr>
         <w:t xml:space="preserve">Array – don’t need to be declared </w:t>
@@ -307,16 +303,17 @@
     </w:p>
     <w:p>
       <w:pPr>
-        <w:rPr>
-          <w:sz w:val="28"/>
-          <w:szCs w:val="28"/>
-          <w:lang w:val="en-US"/>
-        </w:rPr>
-      </w:pPr>
-      <w:r>
-        <w:rPr>
-          <w:sz w:val="28"/>
-          <w:szCs w:val="28"/>
+        <w:pStyle w:val="ListParagraph"/>
+        <w:numPr>
+          <w:ilvl w:val="0"/>
+          <w:numId w:val="16"/>
+        </w:numPr>
+        <w:rPr>
+          <w:lang w:val="en-US"/>
+        </w:rPr>
+      </w:pPr>
+      <w:r>
+        <w:rPr>
           <w:lang w:val="en-US"/>
         </w:rPr>
         <w:t xml:space="preserve">Nullable type T? </w:t>
@@ -325,121 +322,122 @@
     <w:p>
       <w:pPr>
         <w:rPr>
-          <w:sz w:val="28"/>
-          <w:szCs w:val="28"/>
-          <w:lang w:val="en-US"/>
-        </w:rPr>
-      </w:pPr>
-    </w:p>
-    <w:p>
-      <w:pPr>
-        <w:rPr>
-          <w:sz w:val="28"/>
-          <w:szCs w:val="28"/>
-          <w:lang w:val="en-US"/>
-        </w:rPr>
-      </w:pPr>
-      <w:r>
-        <w:rPr>
-          <w:sz w:val="28"/>
-          <w:szCs w:val="28"/>
-          <w:lang w:val="en-US"/>
-        </w:rPr>
-        <w:t xml:space="preserve">Boxing </w:t>
-      </w:r>
-      <w:r>
-        <w:rPr>
-          <w:sz w:val="28"/>
-          <w:szCs w:val="28"/>
-          <w:lang w:val="en-US"/>
-        </w:rPr>
-        <w:t xml:space="preserve">-&gt; to make value to reference, why not use pointers then? </w:t>
-      </w:r>
-    </w:p>
-    <w:p>
-      <w:pPr>
-        <w:rPr>
-          <w:sz w:val="28"/>
-          <w:szCs w:val="28"/>
-          <w:lang w:val="en-US"/>
-        </w:rPr>
-      </w:pPr>
-    </w:p>
-    <w:p>
-      <w:pPr>
-        <w:rPr>
-          <w:sz w:val="28"/>
-          <w:szCs w:val="28"/>
-          <w:lang w:val="en-US"/>
-        </w:rPr>
-      </w:pPr>
-      <w:r>
-        <w:rPr>
-          <w:sz w:val="28"/>
-          <w:szCs w:val="28"/>
-          <w:lang w:val="en-US"/>
-        </w:rPr>
-        <w:t>G</w:t>
-      </w:r>
-      <w:r>
-        <w:rPr>
-          <w:sz w:val="28"/>
-          <w:szCs w:val="28"/>
-          <w:lang w:val="en-US"/>
-        </w:rPr>
-        <w:t>enerics</w:t>
-      </w:r>
-      <w:r>
-        <w:rPr>
-          <w:sz w:val="28"/>
-          <w:szCs w:val="28"/>
-          <w:lang w:val="en-US"/>
-        </w:rPr>
-        <w:t xml:space="preserve"> -&gt; type parameter in a class </w:t>
-      </w:r>
-    </w:p>
-    <w:p>
-      <w:pPr>
-        <w:rPr>
-          <w:sz w:val="28"/>
-          <w:szCs w:val="28"/>
-          <w:lang w:val="en-US"/>
-        </w:rPr>
-      </w:pPr>
-    </w:p>
-    <w:p>
-      <w:pPr>
-        <w:rPr>
-          <w:sz w:val="28"/>
-          <w:szCs w:val="28"/>
-          <w:lang w:val="en-US"/>
-        </w:rPr>
-      </w:pPr>
-      <w:r>
-        <w:rPr>
-          <w:sz w:val="28"/>
-          <w:szCs w:val="28"/>
-          <w:lang w:val="en-US"/>
-        </w:rPr>
-        <w:t xml:space="preserve">Commit message: </w:t>
-      </w:r>
-    </w:p>
-    <w:p>
-      <w:pPr>
-        <w:rPr>
-          <w:sz w:val="28"/>
-          <w:szCs w:val="28"/>
-          <w:lang w:val="en-US"/>
-        </w:rPr>
-      </w:pPr>
-      <w:r>
-        <w:rPr>
-          <w:sz w:val="28"/>
-          <w:szCs w:val="28"/>
-          <w:lang w:val="en-US"/>
-        </w:rPr>
-        <w:t>‘some notes about interpreter vs compiler, CLR, types in C#, boxing, and generics’</w:t>
-      </w:r>
+          <w:lang w:val="en-US"/>
+        </w:rPr>
+      </w:pPr>
+    </w:p>
+    <w:p>
+      <w:pPr>
+        <w:rPr>
+          <w:sz w:val="28"/>
+          <w:szCs w:val="28"/>
+          <w:lang w:val="en-US"/>
+        </w:rPr>
+      </w:pPr>
+      <w:r>
+        <w:rPr>
+          <w:sz w:val="28"/>
+          <w:szCs w:val="28"/>
+          <w:lang w:val="en-US"/>
+        </w:rPr>
+        <w:t>Boxing:</w:t>
+      </w:r>
+      <w:r>
+        <w:rPr>
+          <w:rFonts w:cstheme="minorHAnsi"/>
+          <w:sz w:val="28"/>
+          <w:szCs w:val="28"/>
+          <w:lang w:val="en-US"/>
+        </w:rPr>
+        <w:t xml:space="preserve"> </w:t>
+      </w:r>
+      <w:r>
+        <w:rPr>
+          <w:rFonts w:cstheme="minorHAnsi"/>
+          <w:sz w:val="28"/>
+          <w:szCs w:val="28"/>
+          <w:lang w:val="en-US"/>
+        </w:rPr>
+        <w:t>€</w:t>
+      </w:r>
+    </w:p>
+    <w:p>
+      <w:pPr>
+        <w:pStyle w:val="ListParagraph"/>
+        <w:numPr>
+          <w:ilvl w:val="0"/>
+          <w:numId w:val="15"/>
+        </w:numPr>
+        <w:rPr>
+          <w:lang w:val="en-US"/>
+        </w:rPr>
+      </w:pPr>
+      <w:r>
+        <w:rPr>
+          <w:lang w:val="en-US"/>
+        </w:rPr>
+        <w:t>To make value type to reference type, why not use pointers then?</w:t>
+      </w:r>
+    </w:p>
+    <w:p>
+      <w:pPr>
+        <w:rPr>
+          <w:sz w:val="28"/>
+          <w:szCs w:val="28"/>
+          <w:lang w:val="en-US"/>
+        </w:rPr>
+      </w:pPr>
+      <w:r>
+        <w:rPr>
+          <w:sz w:val="28"/>
+          <w:szCs w:val="28"/>
+          <w:lang w:val="en-US"/>
+        </w:rPr>
+        <w:t>Generics:</w:t>
+      </w:r>
+      <w:r>
+        <w:rPr>
+          <w:rFonts w:cstheme="minorHAnsi"/>
+          <w:sz w:val="28"/>
+          <w:szCs w:val="28"/>
+          <w:lang w:val="en-US"/>
+        </w:rPr>
+        <w:t xml:space="preserve"> </w:t>
+      </w:r>
+      <w:r>
+        <w:rPr>
+          <w:rFonts w:cstheme="minorHAnsi"/>
+          <w:sz w:val="28"/>
+          <w:szCs w:val="28"/>
+          <w:lang w:val="en-US"/>
+        </w:rPr>
+        <w:t>€</w:t>
+      </w:r>
+    </w:p>
+    <w:p>
+      <w:pPr>
+        <w:pStyle w:val="ListParagraph"/>
+        <w:numPr>
+          <w:ilvl w:val="0"/>
+          <w:numId w:val="14"/>
+        </w:numPr>
+        <w:rPr>
+          <w:lang w:val="en-US"/>
+        </w:rPr>
+      </w:pPr>
+      <w:r>
+        <w:rPr>
+          <w:lang w:val="en-US"/>
+        </w:rPr>
+        <w:t xml:space="preserve">Type parameter in a class </w:t>
+      </w:r>
+    </w:p>
+    <w:p>
+      <w:pPr>
+        <w:rPr>
+          <w:lang w:val="en-US"/>
+        </w:rPr>
+      </w:pPr>
     </w:p>
     <w:p>
       <w:pPr>
@@ -543,21 +541,7 @@
         <w:rPr>
           <w:lang w:val="en-US"/>
         </w:rPr>
-        <w:t xml:space="preserve">CLR acts as an interface between the </w:t>
-      </w:r>
-      <w:proofErr w:type="spellStart"/>
-      <w:r>
-        <w:rPr>
-          <w:lang w:val="en-US"/>
-        </w:rPr>
-        <w:t>os</w:t>
-      </w:r>
-      <w:proofErr w:type="spellEnd"/>
-      <w:r>
-        <w:rPr>
-          <w:lang w:val="en-US"/>
-        </w:rPr>
-        <w:t xml:space="preserve"> and the .NET system </w:t>
+        <w:t xml:space="preserve">CLR acts as an interface between the os and the .NET system </w:t>
       </w:r>
     </w:p>
     <w:p>
@@ -593,6 +577,7 @@
         <w:rPr>
           <w:lang w:val="en-US"/>
         </w:rPr>
+        <w:lastRenderedPageBreak/>
         <w:t>Code that's executed by the CLR is sometimes referred to as "managed code." "Unmanaged code," is compiled into native machine language that targets a specific platform.</w:t>
       </w:r>
     </w:p>
@@ -1028,7 +1013,6 @@
         <w:rPr>
           <w:lang w:val="en-US"/>
         </w:rPr>
-        <w:lastRenderedPageBreak/>
         <w:t xml:space="preserve">Faster and more efficient </w:t>
       </w:r>
     </w:p>
@@ -1136,6 +1120,7 @@
         <w:rPr>
           <w:lang w:val="en-US"/>
         </w:rPr>
+        <w:lastRenderedPageBreak/>
         <w:t xml:space="preserve">A runtime is a program that is responsible for executing code at the execution phase of a program. Runtimes provide the environment in which code is executed, and include additional features to support execution of the code. </w:t>
       </w:r>
     </w:p>
@@ -1154,21 +1139,7 @@
         <w:rPr>
           <w:lang w:val="en-US"/>
         </w:rPr>
-        <w:t xml:space="preserve">Examples: OS runtimes (windows </w:t>
-      </w:r>
-      <w:proofErr w:type="spellStart"/>
-      <w:r>
-        <w:rPr>
-          <w:lang w:val="en-US"/>
-        </w:rPr>
-        <w:t>os</w:t>
-      </w:r>
-      <w:proofErr w:type="spellEnd"/>
-      <w:r>
-        <w:rPr>
-          <w:lang w:val="en-US"/>
-        </w:rPr>
-        <w:t>), Language runtimes (.NET), browser runtimes (</w:t>
+        <w:t>Examples: OS runtimes (windows os), Language runtimes (.NET), browser runtimes (</w:t>
       </w:r>
       <w:r>
         <w:rPr>
@@ -1263,21 +1234,7 @@
         <w:rPr>
           <w:lang w:val="en-US"/>
         </w:rPr>
-        <w:t xml:space="preserve"> in the form of a </w:t>
-      </w:r>
-      <w:proofErr w:type="spellStart"/>
-      <w:r>
-        <w:rPr>
-          <w:lang w:val="en-US"/>
-        </w:rPr>
-        <w:t>dll</w:t>
-      </w:r>
-      <w:proofErr w:type="spellEnd"/>
-      <w:r>
-        <w:rPr>
-          <w:lang w:val="en-US"/>
-        </w:rPr>
-        <w:t xml:space="preserve"> or exe file, depending on the type of project you create. </w:t>
+        <w:t xml:space="preserve"> in the form of a dll or exe file, depending on the type of project you create. </w:t>
       </w:r>
     </w:p>
     <w:p>
@@ -1331,21 +1288,7 @@
         <w:rPr>
           <w:lang w:val="en-US"/>
         </w:rPr>
-        <w:t xml:space="preserve">When you compile C# code, the csc translate it into MSIL, stored in the assembly in the form of </w:t>
-      </w:r>
-      <w:proofErr w:type="spellStart"/>
-      <w:r>
-        <w:rPr>
-          <w:lang w:val="en-US"/>
-        </w:rPr>
-        <w:t>dll</w:t>
-      </w:r>
-      <w:proofErr w:type="spellEnd"/>
-      <w:r>
-        <w:rPr>
-          <w:lang w:val="en-US"/>
-        </w:rPr>
-        <w:t xml:space="preserve"> or exe.</w:t>
+        <w:t>When you compile C# code, the csc translate it into MSIL, stored in the assembly in the form of dll or exe.</w:t>
       </w:r>
     </w:p>
     <w:p>
@@ -1417,21 +1360,7 @@
         <w:rPr>
           <w:lang w:val="en-US"/>
         </w:rPr>
-        <w:t xml:space="preserve">is specific to particular </w:t>
-      </w:r>
-      <w:proofErr w:type="spellStart"/>
-      <w:r>
-        <w:rPr>
-          <w:lang w:val="en-US"/>
-        </w:rPr>
-        <w:t>os</w:t>
-      </w:r>
-      <w:proofErr w:type="spellEnd"/>
-      <w:r>
-        <w:rPr>
-          <w:lang w:val="en-US"/>
-        </w:rPr>
-        <w:t xml:space="preserve"> and cannot be executed without being recompiled. </w:t>
+        <w:t xml:space="preserve">is specific to particular os and cannot be executed without being recompiled. </w:t>
       </w:r>
     </w:p>
     <w:p>
@@ -1467,21 +1396,7 @@
         <w:rPr>
           <w:lang w:val="en-US"/>
         </w:rPr>
-        <w:t>Use ‘</w:t>
-      </w:r>
-      <w:proofErr w:type="spellStart"/>
-      <w:r>
-        <w:rPr>
-          <w:lang w:val="en-US"/>
-        </w:rPr>
-        <w:t>AssemblyInfo.cs</w:t>
-      </w:r>
-      <w:proofErr w:type="spellEnd"/>
-      <w:r>
-        <w:rPr>
-          <w:lang w:val="en-US"/>
-        </w:rPr>
-        <w:t>’ file to specify metadata about your assembly, like version number etc.</w:t>
+        <w:t>Use ‘AssemblyInfo.cs’ file to specify metadata about your assembly, like version number etc.</w:t>
       </w:r>
     </w:p>
     <w:p>
@@ -1577,19 +1492,11 @@
           <w:lang w:val="en-US"/>
         </w:rPr>
       </w:pPr>
-      <w:proofErr w:type="spellStart"/>
-      <w:r>
-        <w:rPr>
-          <w:lang w:val="en-US"/>
-        </w:rPr>
-        <w:t>Bulid</w:t>
-      </w:r>
-      <w:proofErr w:type="spellEnd"/>
-      <w:r>
-        <w:rPr>
-          <w:lang w:val="en-US"/>
-        </w:rPr>
-        <w:t xml:space="preserve"> refers to the process of creating a software program or component from source code. This involves compiling source code, linking it with other libraries or modules, and creating an exe or library file. </w:t>
+      <w:r>
+        <w:rPr>
+          <w:lang w:val="en-US"/>
+        </w:rPr>
+        <w:t xml:space="preserve">Bulid refers to the process of creating a software program or component from source code. This involves compiling source code, linking it with other libraries or modules, and creating an exe or library file. </w:t>
       </w:r>
     </w:p>
     <w:p>
@@ -1683,7 +1590,6 @@
         <w:rPr>
           <w:lang w:val="en-US"/>
         </w:rPr>
-        <w:lastRenderedPageBreak/>
         <w:t xml:space="preserve">A package is a collection of code that are bundled together and distributed as a single unit. Packages are typically used to distribute libraries and modules, as well as their dependencies in a standardized format. </w:t>
       </w:r>
       <w:r>
@@ -1768,6 +1674,7 @@
           <w:szCs w:val="28"/>
           <w:lang w:val="en-US"/>
         </w:rPr>
+        <w:lastRenderedPageBreak/>
         <w:t xml:space="preserve">What </w:t>
       </w:r>
       <w:r>
@@ -2002,58 +1909,8 @@
         <w:rPr>
           <w:lang w:val="en-US"/>
         </w:rPr>
-        <w:t xml:space="preserve">Examples of primitive: int, long, short, </w:t>
-      </w:r>
-      <w:proofErr w:type="spellStart"/>
-      <w:r>
-        <w:rPr>
-          <w:lang w:val="en-US"/>
-        </w:rPr>
-        <w:t>uint</w:t>
-      </w:r>
-      <w:proofErr w:type="spellEnd"/>
-      <w:r>
-        <w:rPr>
-          <w:lang w:val="en-US"/>
-        </w:rPr>
-        <w:t xml:space="preserve">, </w:t>
-      </w:r>
-      <w:proofErr w:type="spellStart"/>
-      <w:r>
-        <w:rPr>
-          <w:lang w:val="en-US"/>
-        </w:rPr>
-        <w:t>ulong</w:t>
-      </w:r>
-      <w:proofErr w:type="spellEnd"/>
-      <w:r>
-        <w:rPr>
-          <w:lang w:val="en-US"/>
-        </w:rPr>
-        <w:t xml:space="preserve">, </w:t>
-      </w:r>
-      <w:proofErr w:type="spellStart"/>
-      <w:r>
-        <w:rPr>
-          <w:lang w:val="en-US"/>
-        </w:rPr>
-        <w:t>ushort</w:t>
-      </w:r>
-      <w:proofErr w:type="spellEnd"/>
-      <w:r>
-        <w:rPr>
-          <w:lang w:val="en-US"/>
-        </w:rPr>
-        <w:t xml:space="preserve">, decimal, </w:t>
-      </w:r>
-      <w:proofErr w:type="spellStart"/>
-      <w:r>
-        <w:rPr>
-          <w:lang w:val="en-US"/>
-        </w:rPr>
-        <w:t>etc</w:t>
-      </w:r>
-      <w:proofErr w:type="spellEnd"/>
+        <w:t>Examples of primitive: int, long, short, uint, ulong, ushort, decimal, etc</w:t>
+      </w:r>
     </w:p>
     <w:p>
       <w:pPr>
@@ -2070,21 +1927,7 @@
         <w:rPr>
           <w:lang w:val="en-US"/>
         </w:rPr>
-        <w:t xml:space="preserve">Examples of non-primitive: arrays, classes, </w:t>
-      </w:r>
-      <w:proofErr w:type="spellStart"/>
-      <w:r>
-        <w:rPr>
-          <w:lang w:val="en-US"/>
-        </w:rPr>
-        <w:t>enums</w:t>
-      </w:r>
-      <w:proofErr w:type="spellEnd"/>
-      <w:r>
-        <w:rPr>
-          <w:lang w:val="en-US"/>
-        </w:rPr>
-        <w:t>, interfaces, strings</w:t>
+        <w:t>Examples of non-primitive: arrays, classes, enums, interfaces, strings</w:t>
       </w:r>
       <w:r>
         <w:rPr>
@@ -2169,21 +2012,7 @@
         <w:rPr>
           <w:lang w:val="en-US"/>
         </w:rPr>
-        <w:t>An attribute in C# is a piece of metadata which is added to a program element (</w:t>
-      </w:r>
-      <w:proofErr w:type="spellStart"/>
-      <w:r>
-        <w:rPr>
-          <w:lang w:val="en-US"/>
-        </w:rPr>
-        <w:t>ie</w:t>
-      </w:r>
-      <w:proofErr w:type="spellEnd"/>
-      <w:r>
-        <w:rPr>
-          <w:lang w:val="en-US"/>
-        </w:rPr>
-        <w:t xml:space="preserve"> class, method, or property) to provide</w:t>
+        <w:t>An attribute in C# is a piece of metadata which is added to a program element (ie class, method, or property) to provide</w:t>
       </w:r>
       <w:r>
         <w:rPr>
@@ -2213,21 +2042,7 @@
         <w:rPr>
           <w:lang w:val="en-US"/>
         </w:rPr>
-        <w:t>declared using `[</w:t>
-      </w:r>
-      <w:proofErr w:type="spellStart"/>
-      <w:r>
-        <w:rPr>
-          <w:lang w:val="en-US"/>
-        </w:rPr>
-        <w:t>AttributeName</w:t>
-      </w:r>
-      <w:proofErr w:type="spellEnd"/>
-      <w:r>
-        <w:rPr>
-          <w:lang w:val="en-US"/>
-        </w:rPr>
-        <w:t>]` syntax, applied to a program element by placing them immediately before the element they are intended to modify</w:t>
+        <w:t>declared using `[AttributeName]` syntax, applied to a program element by placing them immediately before the element they are intended to modify</w:t>
       </w:r>
     </w:p>
     <w:p>
@@ -2281,16 +2096,8 @@
         <w:rPr>
           <w:lang w:val="en-US"/>
         </w:rPr>
-        <w:t xml:space="preserve">we have to create a class and inherit from </w:t>
-      </w:r>
-      <w:proofErr w:type="spellStart"/>
-      <w:r>
-        <w:rPr>
-          <w:lang w:val="en-US"/>
-        </w:rPr>
-        <w:t>System.Attribute</w:t>
-      </w:r>
-      <w:proofErr w:type="spellEnd"/>
+        <w:t>we have to create a class and inherit from System.Attribute</w:t>
+      </w:r>
     </w:p>
     <w:p>
       <w:pPr>
@@ -2307,35 +2114,7 @@
         <w:rPr>
           <w:lang w:val="en-US"/>
         </w:rPr>
-        <w:t>[</w:t>
-      </w:r>
-      <w:proofErr w:type="spellStart"/>
-      <w:r>
-        <w:rPr>
-          <w:lang w:val="en-US"/>
-        </w:rPr>
-        <w:t>AttributeUsage</w:t>
-      </w:r>
-      <w:proofErr w:type="spellEnd"/>
-      <w:r>
-        <w:rPr>
-          <w:lang w:val="en-US"/>
-        </w:rPr>
-        <w:t>(</w:t>
-      </w:r>
-      <w:proofErr w:type="spellStart"/>
-      <w:r>
-        <w:rPr>
-          <w:lang w:val="en-US"/>
-        </w:rPr>
-        <w:t>AttributeTargets.Method</w:t>
-      </w:r>
-      <w:proofErr w:type="spellEnd"/>
-      <w:r>
-        <w:rPr>
-          <w:lang w:val="en-US"/>
-        </w:rPr>
-        <w:t>)] this is for Method, we can have this for class, property and more</w:t>
+        <w:t>[AttributeUsage(AttributeTargets.Method)] this is for Method, we can have this for class, property and more</w:t>
       </w:r>
     </w:p>
     <w:p>
@@ -2353,27 +2132,7 @@
         <w:rPr>
           <w:lang w:val="en-US"/>
         </w:rPr>
-        <w:t>C</w:t>
-      </w:r>
-      <w:r>
-        <w:rPr>
-          <w:lang w:val="en-US"/>
-        </w:rPr>
-        <w:t xml:space="preserve">an also define optional arguments for your custom attribute by using the </w:t>
-      </w:r>
-      <w:proofErr w:type="spellStart"/>
-      <w:r>
-        <w:rPr>
-          <w:lang w:val="en-US"/>
-        </w:rPr>
-        <w:t>System.ComponentModel.DefaultValueAttribute</w:t>
-      </w:r>
-      <w:proofErr w:type="spellEnd"/>
-      <w:r>
-        <w:rPr>
-          <w:lang w:val="en-US"/>
-        </w:rPr>
-        <w:t xml:space="preserve"> class</w:t>
+        <w:t>Can also define optional arguments for your custom attribute by using the System.ComponentModel.DefaultValueAttribute class</w:t>
       </w:r>
     </w:p>
     <w:p>
@@ -2466,21 +2225,7 @@
         <w:rPr>
           <w:lang w:val="en-US"/>
         </w:rPr>
-        <w:t xml:space="preserve"> -&gt; back to source code (repeat </w:t>
-      </w:r>
-      <w:proofErr w:type="spellStart"/>
-      <w:r>
-        <w:rPr>
-          <w:lang w:val="en-US"/>
-        </w:rPr>
-        <w:t>til</w:t>
-      </w:r>
-      <w:proofErr w:type="spellEnd"/>
-      <w:r>
-        <w:rPr>
-          <w:lang w:val="en-US"/>
-        </w:rPr>
-        <w:t xml:space="preserve"> end)</w:t>
+        <w:t xml:space="preserve"> -&gt; back to source code (repeat til end)</w:t>
       </w:r>
     </w:p>
     <w:p>
@@ -2498,7 +2243,6 @@
         <w:rPr>
           <w:lang w:val="en-US"/>
         </w:rPr>
-        <w:lastRenderedPageBreak/>
         <w:t>Portable</w:t>
       </w:r>
       <w:r>
@@ -2595,6 +2339,7 @@
         <w:rPr>
           <w:lang w:val="en-US"/>
         </w:rPr>
+        <w:lastRenderedPageBreak/>
         <w:t>Compiled languages:</w:t>
       </w:r>
       <w:r>
@@ -2673,16 +2418,8 @@
         <w:rPr>
           <w:lang w:val="en-US"/>
         </w:rPr>
-        <w:t xml:space="preserve">Private code (since we already have the executable file), faster, optimized specific </w:t>
-      </w:r>
-      <w:proofErr w:type="spellStart"/>
-      <w:r>
-        <w:rPr>
-          <w:lang w:val="en-US"/>
-        </w:rPr>
-        <w:t>cpu</w:t>
-      </w:r>
-      <w:proofErr w:type="spellEnd"/>
+        <w:t>Private code (since we already have the executable file), faster, optimized specific cpu</w:t>
+      </w:r>
       <w:r>
         <w:rPr>
           <w:lang w:val="en-US"/>
@@ -2846,25 +2583,11 @@
           <w:lang w:val="en-US"/>
         </w:rPr>
       </w:pPr>
-      <w:proofErr w:type="spellStart"/>
-      <w:r>
-        <w:rPr>
-          <w:lang w:val="en-US"/>
-        </w:rPr>
-        <w:t>dll</w:t>
-      </w:r>
-      <w:proofErr w:type="spellEnd"/>
-      <w:r>
-        <w:rPr>
-          <w:lang w:val="en-US"/>
-        </w:rPr>
-        <w:t xml:space="preserve"> files run inside some other memory space, it cannot run on its own</w:t>
-      </w:r>
-      <w:r>
-        <w:rPr>
-          <w:lang w:val="en-US"/>
-        </w:rPr>
-        <w:t xml:space="preserve"> </w:t>
+      <w:r>
+        <w:rPr>
+          <w:lang w:val="en-US"/>
+        </w:rPr>
+        <w:t xml:space="preserve">dll files run inside some other memory space, it cannot run on its own </w:t>
       </w:r>
     </w:p>
     <w:p>
@@ -2902,19 +2625,11 @@
           <w:lang w:val="en-US"/>
         </w:rPr>
       </w:pPr>
-      <w:proofErr w:type="spellStart"/>
-      <w:r>
-        <w:rPr>
-          <w:lang w:val="en-US"/>
-        </w:rPr>
-        <w:t>dll</w:t>
-      </w:r>
-      <w:proofErr w:type="spellEnd"/>
-      <w:r>
-        <w:rPr>
-          <w:lang w:val="en-US"/>
-        </w:rPr>
-        <w:t xml:space="preserve"> are for reusabilit</w:t>
+      <w:r>
+        <w:rPr>
+          <w:lang w:val="en-US"/>
+        </w:rPr>
+        <w:t>dll are for reusabilit</w:t>
       </w:r>
       <w:r>
         <w:rPr>
@@ -2943,6 +2658,95 @@
 <file path=word/numbering.xml><?xml version="1.0" encoding="utf-8"?>
 <w:numbering xmlns:wpc="http://schemas.microsoft.com/office/word/2010/wordprocessingCanvas" xmlns:cx="http://schemas.microsoft.com/office/drawing/2014/chartex" xmlns:cx1="http://schemas.microsoft.com/office/drawing/2015/9/8/chartex" xmlns:cx2="http://schemas.microsoft.com/office/drawing/2015/10/21/chartex" xmlns:cx3="http://schemas.microsoft.com/office/drawing/2016/5/9/chartex" xmlns:cx4="http://schemas.microsoft.com/office/drawing/2016/5/10/chartex" xmlns:cx5="http://schemas.microsoft.com/office/drawing/2016/5/11/chartex" xmlns:cx6="http://schemas.microsoft.com/office/drawing/2016/5/12/chartex" xmlns:cx7="http://schemas.microsoft.com/office/drawing/2016/5/13/chartex" xmlns:cx8="http://schemas.microsoft.com/office/drawing/2016/5/14/chartex" xmlns:mc="http://schemas.openxmlformats.org/markup-compatibility/2006" xmlns:aink="http://schemas.microsoft.com/office/drawing/2016/ink" xmlns:am3d="http://schemas.microsoft.com/office/drawing/2017/model3d" xmlns:o="urn:schemas-microsoft-com:office:office" xmlns:oel="http://schemas.microsoft.com/office/2019/extlst" xmlns:r="http://schemas.openxmlformats.org/officeDocument/2006/relationships" xmlns:m="http://schemas.openxmlformats.org/officeDocument/2006/math" xmlns:v="urn:schemas-microsoft-com:vml" xmlns:wp14="http://schemas.microsoft.com/office/word/2010/wordprocessingDrawing" xmlns:wp="http://schemas.openxmlformats.org/drawingml/2006/wordprocessingDrawing" xmlns:w10="urn:schemas-microsoft-com:office:word" xmlns:w="http://schemas.openxmlformats.org/wordprocessingml/2006/main" xmlns:w14="http://schemas.microsoft.com/office/word/2010/wordml" xmlns:w15="http://schemas.microsoft.com/office/word/2012/wordml" xmlns:w16cex="http://schemas.microsoft.com/office/word/2018/wordml/cex" xmlns:w16cid="http://schemas.microsoft.com/office/word/2016/wordml/cid" xmlns:w16="http://schemas.microsoft.com/office/word/2018/wordml" xmlns:w16sdtdh="http://schemas.microsoft.com/office/word/2020/wordml/sdtdatahash" xmlns:w16se="http://schemas.microsoft.com/office/word/2015/wordml/symex" xmlns:wpg="http://schemas.microsoft.com/office/word/2010/wordprocessingGroup" xmlns:wpi="http://schemas.microsoft.com/office/word/2010/wordprocessingInk" xmlns:wne="http://schemas.microsoft.com/office/word/2006/wordml" xmlns:wps="http://schemas.microsoft.com/office/word/2010/wordprocessingShape" mc:Ignorable="w14 w15 w16se w16cid w16 w16cex w16sdtdh wp14">
   <w:abstractNum w:abstractNumId="0" w15:restartNumberingAfterBreak="0">
+    <w:nsid w:val="0332325D"/>
+    <w:multiLevelType w:val="hybridMultilevel"/>
+    <w:tmpl w:val="44E43822"/>
+    <w:lvl w:ilvl="0" w:tplc="44090011">
+      <w:start w:val="1"/>
+      <w:numFmt w:val="decimal"/>
+      <w:lvlText w:val="%1)"/>
+      <w:lvlJc w:val="left"/>
+      <w:pPr>
+        <w:ind w:left="720" w:hanging="360"/>
+      </w:pPr>
+      <w:rPr>
+        <w:rFonts w:hint="default"/>
+      </w:rPr>
+    </w:lvl>
+    <w:lvl w:ilvl="1" w:tplc="44090019" w:tentative="1">
+      <w:start w:val="1"/>
+      <w:numFmt w:val="lowerLetter"/>
+      <w:lvlText w:val="%2."/>
+      <w:lvlJc w:val="left"/>
+      <w:pPr>
+        <w:ind w:left="1440" w:hanging="360"/>
+      </w:pPr>
+    </w:lvl>
+    <w:lvl w:ilvl="2" w:tplc="4409001B" w:tentative="1">
+      <w:start w:val="1"/>
+      <w:numFmt w:val="lowerRoman"/>
+      <w:lvlText w:val="%3."/>
+      <w:lvlJc w:val="right"/>
+      <w:pPr>
+        <w:ind w:left="2160" w:hanging="180"/>
+      </w:pPr>
+    </w:lvl>
+    <w:lvl w:ilvl="3" w:tplc="4409000F" w:tentative="1">
+      <w:start w:val="1"/>
+      <w:numFmt w:val="decimal"/>
+      <w:lvlText w:val="%4."/>
+      <w:lvlJc w:val="left"/>
+      <w:pPr>
+        <w:ind w:left="2880" w:hanging="360"/>
+      </w:pPr>
+    </w:lvl>
+    <w:lvl w:ilvl="4" w:tplc="44090019" w:tentative="1">
+      <w:start w:val="1"/>
+      <w:numFmt w:val="lowerLetter"/>
+      <w:lvlText w:val="%5."/>
+      <w:lvlJc w:val="left"/>
+      <w:pPr>
+        <w:ind w:left="3600" w:hanging="360"/>
+      </w:pPr>
+    </w:lvl>
+    <w:lvl w:ilvl="5" w:tplc="4409001B" w:tentative="1">
+      <w:start w:val="1"/>
+      <w:numFmt w:val="lowerRoman"/>
+      <w:lvlText w:val="%6."/>
+      <w:lvlJc w:val="right"/>
+      <w:pPr>
+        <w:ind w:left="4320" w:hanging="180"/>
+      </w:pPr>
+    </w:lvl>
+    <w:lvl w:ilvl="6" w:tplc="4409000F" w:tentative="1">
+      <w:start w:val="1"/>
+      <w:numFmt w:val="decimal"/>
+      <w:lvlText w:val="%7."/>
+      <w:lvlJc w:val="left"/>
+      <w:pPr>
+        <w:ind w:left="5040" w:hanging="360"/>
+      </w:pPr>
+    </w:lvl>
+    <w:lvl w:ilvl="7" w:tplc="44090019" w:tentative="1">
+      <w:start w:val="1"/>
+      <w:numFmt w:val="lowerLetter"/>
+      <w:lvlText w:val="%8."/>
+      <w:lvlJc w:val="left"/>
+      <w:pPr>
+        <w:ind w:left="5760" w:hanging="360"/>
+      </w:pPr>
+    </w:lvl>
+    <w:lvl w:ilvl="8" w:tplc="4409001B" w:tentative="1">
+      <w:start w:val="1"/>
+      <w:numFmt w:val="lowerRoman"/>
+      <w:lvlText w:val="%9."/>
+      <w:lvlJc w:val="right"/>
+      <w:pPr>
+        <w:ind w:left="6480" w:hanging="180"/>
+      </w:pPr>
+    </w:lvl>
+  </w:abstractNum>
+  <w:abstractNum w:abstractNumId="1" w15:restartNumberingAfterBreak="0">
     <w:nsid w:val="03CA01EF"/>
     <w:multiLevelType w:val="hybridMultilevel"/>
     <w:tmpl w:val="6C9067B0"/>
@@ -3031,7 +2835,96 @@
       </w:pPr>
     </w:lvl>
   </w:abstractNum>
-  <w:abstractNum w:abstractNumId="1" w15:restartNumberingAfterBreak="0">
+  <w:abstractNum w:abstractNumId="2" w15:restartNumberingAfterBreak="0">
+    <w:nsid w:val="15F22A3B"/>
+    <w:multiLevelType w:val="hybridMultilevel"/>
+    <w:tmpl w:val="116826BE"/>
+    <w:lvl w:ilvl="0" w:tplc="44090011">
+      <w:start w:val="1"/>
+      <w:numFmt w:val="decimal"/>
+      <w:lvlText w:val="%1)"/>
+      <w:lvlJc w:val="left"/>
+      <w:pPr>
+        <w:ind w:left="720" w:hanging="360"/>
+      </w:pPr>
+      <w:rPr>
+        <w:rFonts w:hint="default"/>
+      </w:rPr>
+    </w:lvl>
+    <w:lvl w:ilvl="1" w:tplc="44090019" w:tentative="1">
+      <w:start w:val="1"/>
+      <w:numFmt w:val="lowerLetter"/>
+      <w:lvlText w:val="%2."/>
+      <w:lvlJc w:val="left"/>
+      <w:pPr>
+        <w:ind w:left="1440" w:hanging="360"/>
+      </w:pPr>
+    </w:lvl>
+    <w:lvl w:ilvl="2" w:tplc="4409001B" w:tentative="1">
+      <w:start w:val="1"/>
+      <w:numFmt w:val="lowerRoman"/>
+      <w:lvlText w:val="%3."/>
+      <w:lvlJc w:val="right"/>
+      <w:pPr>
+        <w:ind w:left="2160" w:hanging="180"/>
+      </w:pPr>
+    </w:lvl>
+    <w:lvl w:ilvl="3" w:tplc="4409000F" w:tentative="1">
+      <w:start w:val="1"/>
+      <w:numFmt w:val="decimal"/>
+      <w:lvlText w:val="%4."/>
+      <w:lvlJc w:val="left"/>
+      <w:pPr>
+        <w:ind w:left="2880" w:hanging="360"/>
+      </w:pPr>
+    </w:lvl>
+    <w:lvl w:ilvl="4" w:tplc="44090019" w:tentative="1">
+      <w:start w:val="1"/>
+      <w:numFmt w:val="lowerLetter"/>
+      <w:lvlText w:val="%5."/>
+      <w:lvlJc w:val="left"/>
+      <w:pPr>
+        <w:ind w:left="3600" w:hanging="360"/>
+      </w:pPr>
+    </w:lvl>
+    <w:lvl w:ilvl="5" w:tplc="4409001B" w:tentative="1">
+      <w:start w:val="1"/>
+      <w:numFmt w:val="lowerRoman"/>
+      <w:lvlText w:val="%6."/>
+      <w:lvlJc w:val="right"/>
+      <w:pPr>
+        <w:ind w:left="4320" w:hanging="180"/>
+      </w:pPr>
+    </w:lvl>
+    <w:lvl w:ilvl="6" w:tplc="4409000F" w:tentative="1">
+      <w:start w:val="1"/>
+      <w:numFmt w:val="decimal"/>
+      <w:lvlText w:val="%7."/>
+      <w:lvlJc w:val="left"/>
+      <w:pPr>
+        <w:ind w:left="5040" w:hanging="360"/>
+      </w:pPr>
+    </w:lvl>
+    <w:lvl w:ilvl="7" w:tplc="44090019" w:tentative="1">
+      <w:start w:val="1"/>
+      <w:numFmt w:val="lowerLetter"/>
+      <w:lvlText w:val="%8."/>
+      <w:lvlJc w:val="left"/>
+      <w:pPr>
+        <w:ind w:left="5760" w:hanging="360"/>
+      </w:pPr>
+    </w:lvl>
+    <w:lvl w:ilvl="8" w:tplc="4409001B" w:tentative="1">
+      <w:start w:val="1"/>
+      <w:numFmt w:val="lowerRoman"/>
+      <w:lvlText w:val="%9."/>
+      <w:lvlJc w:val="right"/>
+      <w:pPr>
+        <w:ind w:left="6480" w:hanging="180"/>
+      </w:pPr>
+    </w:lvl>
+  </w:abstractNum>
+  <w:abstractNum w:abstractNumId="3" w15:restartNumberingAfterBreak="0">
     <w:nsid w:val="16533499"/>
     <w:multiLevelType w:val="hybridMultilevel"/>
     <w:tmpl w:val="EA36B186"/>
@@ -3120,7 +3013,96 @@
       </w:pPr>
     </w:lvl>
   </w:abstractNum>
-  <w:abstractNum w:abstractNumId="2" w15:restartNumberingAfterBreak="0">
+  <w:abstractNum w:abstractNumId="4" w15:restartNumberingAfterBreak="0">
+    <w:nsid w:val="2B424122"/>
+    <w:multiLevelType w:val="hybridMultilevel"/>
+    <w:tmpl w:val="D86E98B2"/>
+    <w:lvl w:ilvl="0" w:tplc="44090011">
+      <w:start w:val="1"/>
+      <w:numFmt w:val="decimal"/>
+      <w:lvlText w:val="%1)"/>
+      <w:lvlJc w:val="left"/>
+      <w:pPr>
+        <w:ind w:left="720" w:hanging="360"/>
+      </w:pPr>
+      <w:rPr>
+        <w:rFonts w:hint="default"/>
+      </w:rPr>
+    </w:lvl>
+    <w:lvl w:ilvl="1" w:tplc="44090019" w:tentative="1">
+      <w:start w:val="1"/>
+      <w:numFmt w:val="lowerLetter"/>
+      <w:lvlText w:val="%2."/>
+      <w:lvlJc w:val="left"/>
+      <w:pPr>
+        <w:ind w:left="1440" w:hanging="360"/>
+      </w:pPr>
+    </w:lvl>
+    <w:lvl w:ilvl="2" w:tplc="4409001B" w:tentative="1">
+      <w:start w:val="1"/>
+      <w:numFmt w:val="lowerRoman"/>
+      <w:lvlText w:val="%3."/>
+      <w:lvlJc w:val="right"/>
+      <w:pPr>
+        <w:ind w:left="2160" w:hanging="180"/>
+      </w:pPr>
+    </w:lvl>
+    <w:lvl w:ilvl="3" w:tplc="4409000F" w:tentative="1">
+      <w:start w:val="1"/>
+      <w:numFmt w:val="decimal"/>
+      <w:lvlText w:val="%4."/>
+      <w:lvlJc w:val="left"/>
+      <w:pPr>
+        <w:ind w:left="2880" w:hanging="360"/>
+      </w:pPr>
+    </w:lvl>
+    <w:lvl w:ilvl="4" w:tplc="44090019" w:tentative="1">
+      <w:start w:val="1"/>
+      <w:numFmt w:val="lowerLetter"/>
+      <w:lvlText w:val="%5."/>
+      <w:lvlJc w:val="left"/>
+      <w:pPr>
+        <w:ind w:left="3600" w:hanging="360"/>
+      </w:pPr>
+    </w:lvl>
+    <w:lvl w:ilvl="5" w:tplc="4409001B" w:tentative="1">
+      <w:start w:val="1"/>
+      <w:numFmt w:val="lowerRoman"/>
+      <w:lvlText w:val="%6."/>
+      <w:lvlJc w:val="right"/>
+      <w:pPr>
+        <w:ind w:left="4320" w:hanging="180"/>
+      </w:pPr>
+    </w:lvl>
+    <w:lvl w:ilvl="6" w:tplc="4409000F" w:tentative="1">
+      <w:start w:val="1"/>
+      <w:numFmt w:val="decimal"/>
+      <w:lvlText w:val="%7."/>
+      <w:lvlJc w:val="left"/>
+      <w:pPr>
+        <w:ind w:left="5040" w:hanging="360"/>
+      </w:pPr>
+    </w:lvl>
+    <w:lvl w:ilvl="7" w:tplc="44090019" w:tentative="1">
+      <w:start w:val="1"/>
+      <w:numFmt w:val="lowerLetter"/>
+      <w:lvlText w:val="%8."/>
+      <w:lvlJc w:val="left"/>
+      <w:pPr>
+        <w:ind w:left="5760" w:hanging="360"/>
+      </w:pPr>
+    </w:lvl>
+    <w:lvl w:ilvl="8" w:tplc="4409001B" w:tentative="1">
+      <w:start w:val="1"/>
+      <w:numFmt w:val="lowerRoman"/>
+      <w:lvlText w:val="%9."/>
+      <w:lvlJc w:val="right"/>
+      <w:pPr>
+        <w:ind w:left="6480" w:hanging="180"/>
+      </w:pPr>
+    </w:lvl>
+  </w:abstractNum>
+  <w:abstractNum w:abstractNumId="5" w15:restartNumberingAfterBreak="0">
     <w:nsid w:val="2D8F13CB"/>
     <w:multiLevelType w:val="hybridMultilevel"/>
     <w:tmpl w:val="8FC89150"/>
@@ -3209,7 +3191,7 @@
       </w:pPr>
     </w:lvl>
   </w:abstractNum>
-  <w:abstractNum w:abstractNumId="3" w15:restartNumberingAfterBreak="0">
+  <w:abstractNum w:abstractNumId="6" w15:restartNumberingAfterBreak="0">
     <w:nsid w:val="37A60CFB"/>
     <w:multiLevelType w:val="hybridMultilevel"/>
     <w:tmpl w:val="8668C5E4"/>
@@ -3298,7 +3280,7 @@
       </w:pPr>
     </w:lvl>
   </w:abstractNum>
-  <w:abstractNum w:abstractNumId="4" w15:restartNumberingAfterBreak="0">
+  <w:abstractNum w:abstractNumId="7" w15:restartNumberingAfterBreak="0">
     <w:nsid w:val="394F5CD4"/>
     <w:multiLevelType w:val="hybridMultilevel"/>
     <w:tmpl w:val="4352FCEA"/>
@@ -3387,7 +3369,7 @@
       </w:pPr>
     </w:lvl>
   </w:abstractNum>
-  <w:abstractNum w:abstractNumId="5" w15:restartNumberingAfterBreak="0">
+  <w:abstractNum w:abstractNumId="8" w15:restartNumberingAfterBreak="0">
     <w:nsid w:val="3CCA6164"/>
     <w:multiLevelType w:val="hybridMultilevel"/>
     <w:tmpl w:val="2BE2D360"/>
@@ -3476,7 +3458,7 @@
       </w:pPr>
     </w:lvl>
   </w:abstractNum>
-  <w:abstractNum w:abstractNumId="6" w15:restartNumberingAfterBreak="0">
+  <w:abstractNum w:abstractNumId="9" w15:restartNumberingAfterBreak="0">
     <w:nsid w:val="44287E68"/>
     <w:multiLevelType w:val="hybridMultilevel"/>
     <w:tmpl w:val="8F4CD172"/>
@@ -3565,7 +3547,7 @@
       </w:pPr>
     </w:lvl>
   </w:abstractNum>
-  <w:abstractNum w:abstractNumId="7" w15:restartNumberingAfterBreak="0">
+  <w:abstractNum w:abstractNumId="10" w15:restartNumberingAfterBreak="0">
     <w:nsid w:val="4B845AA8"/>
     <w:multiLevelType w:val="hybridMultilevel"/>
     <w:tmpl w:val="00C4C26E"/>
@@ -3654,7 +3636,7 @@
       </w:pPr>
     </w:lvl>
   </w:abstractNum>
-  <w:abstractNum w:abstractNumId="8" w15:restartNumberingAfterBreak="0">
+  <w:abstractNum w:abstractNumId="11" w15:restartNumberingAfterBreak="0">
     <w:nsid w:val="504409BE"/>
     <w:multiLevelType w:val="hybridMultilevel"/>
     <w:tmpl w:val="5D0ABA08"/>
@@ -3767,7 +3749,7 @@
       </w:rPr>
     </w:lvl>
   </w:abstractNum>
-  <w:abstractNum w:abstractNumId="9" w15:restartNumberingAfterBreak="0">
+  <w:abstractNum w:abstractNumId="12" w15:restartNumberingAfterBreak="0">
     <w:nsid w:val="616B036F"/>
     <w:multiLevelType w:val="hybridMultilevel"/>
     <w:tmpl w:val="9A2ADB8A"/>
@@ -3856,7 +3838,7 @@
       </w:pPr>
     </w:lvl>
   </w:abstractNum>
-  <w:abstractNum w:abstractNumId="10" w15:restartNumberingAfterBreak="0">
+  <w:abstractNum w:abstractNumId="13" w15:restartNumberingAfterBreak="0">
     <w:nsid w:val="787159CC"/>
     <w:multiLevelType w:val="hybridMultilevel"/>
     <w:tmpl w:val="70F86078"/>
@@ -3945,7 +3927,7 @@
       </w:pPr>
     </w:lvl>
   </w:abstractNum>
-  <w:abstractNum w:abstractNumId="11" w15:restartNumberingAfterBreak="0">
+  <w:abstractNum w:abstractNumId="14" w15:restartNumberingAfterBreak="0">
     <w:nsid w:val="7E9E3616"/>
     <w:multiLevelType w:val="hybridMultilevel"/>
     <w:tmpl w:val="FAA40A38"/>
@@ -4034,7 +4016,7 @@
       </w:pPr>
     </w:lvl>
   </w:abstractNum>
-  <w:abstractNum w:abstractNumId="12" w15:restartNumberingAfterBreak="0">
+  <w:abstractNum w:abstractNumId="15" w15:restartNumberingAfterBreak="0">
     <w:nsid w:val="7F37411C"/>
     <w:multiLevelType w:val="hybridMultilevel"/>
     <w:tmpl w:val="545A7B46"/>
@@ -4124,43 +4106,52 @@
     </w:lvl>
   </w:abstractNum>
   <w:num w:numId="1" w16cid:durableId="808086002">
+    <w:abstractNumId w:val="13"/>
+  </w:num>
+  <w:num w:numId="2" w16cid:durableId="593900708">
+    <w:abstractNumId w:val="9"/>
+  </w:num>
+  <w:num w:numId="3" w16cid:durableId="1539658922">
+    <w:abstractNumId w:val="6"/>
+  </w:num>
+  <w:num w:numId="4" w16cid:durableId="690109243">
     <w:abstractNumId w:val="10"/>
   </w:num>
-  <w:num w:numId="2" w16cid:durableId="593900708">
-    <w:abstractNumId w:val="6"/>
+  <w:num w:numId="5" w16cid:durableId="1230115563">
+    <w:abstractNumId w:val="14"/>
   </w:num>
-  <w:num w:numId="3" w16cid:durableId="1539658922">
+  <w:num w:numId="6" w16cid:durableId="1895854005">
+    <w:abstractNumId w:val="12"/>
+  </w:num>
+  <w:num w:numId="7" w16cid:durableId="901915418">
+    <w:abstractNumId w:val="5"/>
+  </w:num>
+  <w:num w:numId="8" w16cid:durableId="955016492">
+    <w:abstractNumId w:val="7"/>
+  </w:num>
+  <w:num w:numId="9" w16cid:durableId="1110272991">
+    <w:abstractNumId w:val="15"/>
+  </w:num>
+  <w:num w:numId="10" w16cid:durableId="428432846">
     <w:abstractNumId w:val="3"/>
   </w:num>
-  <w:num w:numId="4" w16cid:durableId="690109243">
-    <w:abstractNumId w:val="7"/>
+  <w:num w:numId="11" w16cid:durableId="1333072166">
+    <w:abstractNumId w:val="8"/>
   </w:num>
-  <w:num w:numId="5" w16cid:durableId="1230115563">
+  <w:num w:numId="12" w16cid:durableId="1157066923">
+    <w:abstractNumId w:val="1"/>
+  </w:num>
+  <w:num w:numId="13" w16cid:durableId="811291985">
     <w:abstractNumId w:val="11"/>
   </w:num>
-  <w:num w:numId="6" w16cid:durableId="1895854005">
-    <w:abstractNumId w:val="9"/>
-  </w:num>
-  <w:num w:numId="7" w16cid:durableId="901915418">
+  <w:num w:numId="14" w16cid:durableId="18822143">
     <w:abstractNumId w:val="2"/>
   </w:num>
-  <w:num w:numId="8" w16cid:durableId="955016492">
-    <w:abstractNumId w:val="4"/>
-  </w:num>
-  <w:num w:numId="9" w16cid:durableId="1110272991">
-    <w:abstractNumId w:val="12"/>
-  </w:num>
-  <w:num w:numId="10" w16cid:durableId="428432846">
-    <w:abstractNumId w:val="1"/>
-  </w:num>
-  <w:num w:numId="11" w16cid:durableId="1333072166">
-    <w:abstractNumId w:val="5"/>
-  </w:num>
-  <w:num w:numId="12" w16cid:durableId="1157066923">
+  <w:num w:numId="15" w16cid:durableId="390152523">
     <w:abstractNumId w:val="0"/>
   </w:num>
-  <w:num w:numId="13" w16cid:durableId="811291985">
-    <w:abstractNumId w:val="8"/>
+  <w:num w:numId="16" w16cid:durableId="1790007654">
+    <w:abstractNumId w:val="4"/>
   </w:num>
 </w:numbering>
 </file>

</xml_diff>